<commit_message>
comparison of different clustering techniques
</commit_message>
<xml_diff>
--- a/docs/HAK_Journal.docx
+++ b/docs/HAK_Journal.docx
@@ -254,7 +254,7 @@
           <w:rtl/>
           <w:lang w:bidi="fa-IR"/>
         </w:rPr>
-        <w:t xml:space="preserve">  </w:t>
+        <w:t xml:space="preserve"> </w:t>
       </w:r>
       <w:r>
         <w:rPr>
@@ -263,7 +263,7 @@
           <w:szCs w:val="24"/>
           <w:lang w:bidi="fa-IR"/>
         </w:rPr>
-        <w:t xml:space="preserve"> unclas</w:t>
+        <w:t>unclas</w:t>
       </w:r>
       <w:r>
         <w:rPr>
@@ -729,23 +729,7 @@
           <w:rFonts w:asciiTheme="majorBidi" w:hAnsiTheme="majorBidi" w:cstheme="majorBidi"/>
           <w:szCs w:val="20"/>
         </w:rPr>
-        <w:t xml:space="preserve">. Exiting methods for exploratory spatial analysis and spatial </w:t>
-      </w:r>
-      <w:proofErr w:type="spellStart"/>
-      <w:r>
-        <w:rPr>
-          <w:rFonts w:asciiTheme="majorBidi" w:hAnsiTheme="majorBidi" w:cstheme="majorBidi"/>
-          <w:szCs w:val="20"/>
-        </w:rPr>
-        <w:t>datamining</w:t>
-      </w:r>
-      <w:proofErr w:type="spellEnd"/>
-      <w:r>
-        <w:rPr>
-          <w:rFonts w:asciiTheme="majorBidi" w:hAnsiTheme="majorBidi" w:cstheme="majorBidi"/>
-          <w:szCs w:val="20"/>
-        </w:rPr>
-        <w:t xml:space="preserve"> span across three main categories: </w:t>
+        <w:t xml:space="preserve">. Exiting methods for exploratory spatial analysis and spatial datamining span across three main categories: </w:t>
       </w:r>
       <w:r>
         <w:rPr>
@@ -1552,7 +1536,7 @@
           <w:rFonts w:asciiTheme="majorBidi" w:hAnsiTheme="majorBidi" w:cstheme="majorBidi"/>
           <w:szCs w:val="20"/>
         </w:rPr>
-        <w:instrText>ADDIN CSL_CITATION { "citationItems" : [ { "id" : "ITEM-1", "itemData" : { "author" : [ { "dropping-particle" : "", "family" : "Kaushik", "given" : "Manju", "non-dropping-particle" : "", "parse-names" : false, "suffix" : "" }, { "dropping-particle" : "", "family" : "Mathur", "given" : "Bhawana", "non-dropping-particle" : "", "parse-names" : false, "suffix" : "" } ], "id" : "ITEM-1", "issued" : { "date-parts" : [ [ "2014" ] ] }, "page" : "93-98", "title" : "Comparative Study of K-Means and Hierarchical Clustering Techniques", "type" : "article-journal" }, "uris" : [ "http://www.mendeley.com/documents/?uuid=5cd60cc1-146a-4d5d-b034-3ca5b9564962" ] } ], "mendeley" : { "formattedCitation" : "[6]", "plainTextFormattedCitation" : "[6]" }, "properties" : { "noteIndex" : 0 }, "schema" : "https://github.com/citation-style-language/schema/raw/master/csl-citation.json" }</w:instrText>
+        <w:instrText>ADDIN CSL_CITATION { "citationItems" : [ { "id" : "ITEM-1", "itemData" : { "author" : [ { "dropping-particle" : "", "family" : "Kaushik", "given" : "Manju", "non-dropping-particle" : "", "parse-names" : false, "suffix" : "" }, { "dropping-particle" : "", "family" : "Mathur", "given" : "Bhawana", "non-dropping-particle" : "", "parse-names" : false, "suffix" : "" } ], "id" : "ITEM-1", "issued" : { "date-parts" : [ [ "2014" ] ] }, "page" : "93-98", "title" : "Comparative Study of K-Means and Hierarchical Clustering Techniques", "type" : "article-journal" }, "uris" : [ "http://www.mendeley.com/documents/?uuid=5cd60cc1-146a-4d5d-b034-3ca5b9564962" ] } ], "mendeley" : { "formattedCitation" : "[6]", "plainTextFormattedCitation" : "[6]", "previouslyFormattedCitation" : "[6]" }, "properties" : { "noteIndex" : 0 }, "schema" : "https://github.com/citation-style-language/schema/raw/master/csl-citation.json" }</w:instrText>
       </w:r>
       <w:r>
         <w:rPr>
@@ -1806,14 +1790,7 @@
           <w:rFonts w:asciiTheme="majorBidi" w:hAnsiTheme="majorBidi" w:cstheme="majorBidi"/>
           <w:szCs w:val="20"/>
         </w:rPr>
-        <w:t>In this paper, we focus on two naïve algorithm of k-mean and accumulative hierarchical clustering, which merits main characters i</w:t>
-      </w:r>
-      <w:r>
-        <w:rPr>
-          <w:rFonts w:asciiTheme="majorBidi" w:hAnsiTheme="majorBidi" w:cstheme="majorBidi"/>
-          <w:szCs w:val="20"/>
-        </w:rPr>
-        <w:t xml:space="preserve">nherited from both approaches. </w:t>
+        <w:t xml:space="preserve">In this paper, we focus on two naïve algorithm of k-mean and accumulative hierarchical clustering, which merits main characters inherited from both approaches. </w:t>
       </w:r>
     </w:p>
     <w:p>
@@ -1821,136 +1798,28 @@
         <w:jc w:val="both"/>
         <w:rPr>
           <w:rFonts w:asciiTheme="majorBidi" w:hAnsiTheme="majorBidi" w:cstheme="majorBidi"/>
-          <w:szCs w:val="20"/>
-          <w:lang w:bidi="fa-IR"/>
-        </w:rPr>
-      </w:pPr>
-      <w:r>
-        <w:rPr>
-          <w:rFonts w:asciiTheme="majorBidi" w:hAnsiTheme="majorBidi" w:cstheme="majorBidi"/>
-          <w:szCs w:val="20"/>
-          <w:lang w:bidi="fa-IR"/>
-        </w:rPr>
-        <w:t>According to the paper [7</w:t>
-      </w:r>
-      <w:r>
-        <w:rPr>
-          <w:rFonts w:asciiTheme="majorBidi" w:hAnsiTheme="majorBidi" w:cstheme="majorBidi"/>
-          <w:szCs w:val="20"/>
-          <w:lang w:bidi="fa-IR"/>
-        </w:rPr>
-        <w:t>??</w:t>
-      </w:r>
-      <w:r>
-        <w:rPr>
-          <w:rFonts w:asciiTheme="majorBidi" w:hAnsiTheme="majorBidi" w:cstheme="majorBidi"/>
-          <w:szCs w:val="20"/>
-          <w:lang w:bidi="fa-IR"/>
-        </w:rPr>
-        <w:t xml:space="preserve">], k-means clustering requires a specified number of clusters </w:t>
-      </w:r>
-      <w:r>
-        <w:rPr>
-          <w:rFonts w:asciiTheme="majorBidi" w:hAnsiTheme="majorBidi" w:cstheme="majorBidi"/>
-          <w:szCs w:val="20"/>
-          <w:lang w:bidi="fa-IR"/>
-        </w:rPr>
-        <w:t>in advance. It needs initial centroids to be selected, randomly. K-means is also sensitive to outliers.</w:t>
-      </w:r>
-      <w:r>
-        <w:rPr>
-          <w:rFonts w:asciiTheme="majorBidi" w:hAnsiTheme="majorBidi" w:cstheme="majorBidi"/>
-          <w:szCs w:val="20"/>
-          <w:lang w:bidi="fa-IR"/>
-        </w:rPr>
-        <w:t xml:space="preserve"> Randomly selecting </w:t>
-      </w:r>
-      <w:r>
-        <w:rPr>
-          <w:rFonts w:asciiTheme="majorBidi" w:hAnsiTheme="majorBidi" w:cstheme="majorBidi"/>
-          <w:szCs w:val="20"/>
-          <w:lang w:bidi="fa-IR"/>
-        </w:rPr>
-        <w:t>initial start p</w:t>
-      </w:r>
-      <w:r>
-        <w:rPr>
-          <w:rFonts w:asciiTheme="majorBidi" w:hAnsiTheme="majorBidi" w:cstheme="majorBidi"/>
-          <w:szCs w:val="20"/>
-          <w:lang w:bidi="fa-IR"/>
-        </w:rPr>
-        <w:t>oint might affects the quality of output clusters. Therefore, much iteration must be performed of the entire clustering process in order to identify best fitted-clusters</w:t>
-      </w:r>
-      <w:r>
-        <w:rPr>
-          <w:rFonts w:asciiTheme="majorBidi" w:hAnsiTheme="majorBidi" w:cstheme="majorBidi"/>
-          <w:szCs w:val="20"/>
-          <w:lang w:bidi="fa-IR"/>
-        </w:rPr>
-        <w:t xml:space="preserve"> [reference]</w:t>
-      </w:r>
-      <w:r>
-        <w:t xml:space="preserve"> </w:t>
-      </w:r>
-      <w:r>
-        <w:rPr>
-          <w:rFonts w:asciiTheme="majorBidi" w:hAnsiTheme="majorBidi" w:cstheme="majorBidi"/>
-          <w:color w:val="FF0000"/>
-          <w:szCs w:val="20"/>
-          <w:lang w:bidi="fa-IR"/>
-        </w:rPr>
-        <w:t>(Shin et al, in preparation)</w:t>
-      </w:r>
-      <w:r>
-        <w:rPr>
-          <w:rFonts w:asciiTheme="majorBidi" w:hAnsiTheme="majorBidi" w:cstheme="majorBidi"/>
-          <w:color w:val="FF0000"/>
-          <w:szCs w:val="20"/>
-          <w:lang w:bidi="fa-IR"/>
-        </w:rPr>
-        <w:t xml:space="preserve">. </w:t>
-      </w:r>
-      <w:r>
-        <w:rPr>
-          <w:rFonts w:asciiTheme="majorBidi" w:hAnsiTheme="majorBidi" w:cstheme="majorBidi"/>
-          <w:szCs w:val="20"/>
-          <w:lang w:bidi="fa-IR"/>
-        </w:rPr>
-        <w:t>On the other hand, hierarchical clustering cannot well-cluster data with similar pattern. When the size of clusters becomes larger, the cluster actual expression</w:t>
-      </w:r>
-      <w:r>
-        <w:rPr>
-          <w:rFonts w:asciiTheme="majorBidi" w:hAnsiTheme="majorBidi" w:cstheme="majorBidi"/>
-          <w:szCs w:val="20"/>
-          <w:lang w:bidi="fa-IR"/>
-        </w:rPr>
-        <w:t xml:space="preserve"> patterns become less relevant.</w:t>
-      </w:r>
-      <w:r>
-        <w:rPr>
-          <w:rFonts w:asciiTheme="majorBidi" w:hAnsiTheme="majorBidi" w:cstheme="majorBidi"/>
-          <w:szCs w:val="20"/>
-          <w:lang w:bidi="fa-IR"/>
-        </w:rPr>
-        <w:t xml:space="preserve"> Hierarchical clustering uses </w:t>
-      </w:r>
-      <w:proofErr w:type="spellStart"/>
-      <w:r>
-        <w:rPr>
-          <w:rFonts w:asciiTheme="majorBidi" w:hAnsiTheme="majorBidi" w:cstheme="majorBidi"/>
-          <w:szCs w:val="20"/>
-          <w:lang w:bidi="fa-IR"/>
-        </w:rPr>
-        <w:t>dendrogram</w:t>
-      </w:r>
-      <w:proofErr w:type="spellEnd"/>
-      <w:r>
-        <w:rPr>
-          <w:rFonts w:asciiTheme="majorBidi" w:hAnsiTheme="majorBidi" w:cstheme="majorBidi"/>
-          <w:szCs w:val="20"/>
-          <w:lang w:bidi="fa-IR"/>
-        </w:rPr>
-        <w:t xml:space="preserve"> that provides an easy understanding of the data but it decrease the quality of clusters as more quantity of data is increased. </w:t>
+          <w:b/>
+          <w:bCs/>
+          <w:szCs w:val="20"/>
+        </w:rPr>
+      </w:pPr>
+      <w:r>
+        <w:rPr>
+          <w:rFonts w:asciiTheme="majorBidi" w:hAnsiTheme="majorBidi" w:cstheme="majorBidi"/>
+          <w:b/>
+          <w:bCs/>
+          <w:szCs w:val="20"/>
+        </w:rPr>
+        <w:t xml:space="preserve">2.3) Limitation of </w:t>
+      </w:r>
+      <w:r>
+        <w:rPr>
+          <w:rFonts w:asciiTheme="majorBidi" w:hAnsiTheme="majorBidi" w:cstheme="majorBidi"/>
+          <w:b/>
+          <w:bCs/>
+          <w:szCs w:val="20"/>
+        </w:rPr>
+        <w:t>Traditional clustering methods</w:t>
       </w:r>
     </w:p>
     <w:p>
@@ -1962,49 +1831,3431 @@
           <w:lang w:bidi="fa-IR"/>
         </w:rPr>
       </w:pPr>
+      <w:r>
+        <w:rPr>
+          <w:rFonts w:asciiTheme="majorBidi" w:hAnsiTheme="majorBidi" w:cstheme="majorBidi"/>
+          <w:szCs w:val="20"/>
+          <w:lang w:bidi="fa-IR"/>
+        </w:rPr>
+        <w:t xml:space="preserve">According to the paper [7], k-means clustering requires a specified number of clusters </w:t>
+      </w:r>
+      <w:r>
+        <w:rPr>
+          <w:rFonts w:asciiTheme="majorBidi" w:hAnsiTheme="majorBidi" w:cstheme="majorBidi"/>
+          <w:szCs w:val="20"/>
+          <w:lang w:bidi="fa-IR"/>
+        </w:rPr>
+        <w:t>in advance. It needs initial centroids to be selected, randomly. K-means is also sensitive to outliers.</w:t>
+      </w:r>
+      <w:r>
+        <w:rPr>
+          <w:rFonts w:asciiTheme="majorBidi" w:hAnsiTheme="majorBidi" w:cstheme="majorBidi"/>
+          <w:szCs w:val="20"/>
+          <w:lang w:bidi="fa-IR"/>
+        </w:rPr>
+        <w:t xml:space="preserve"> Randomly selecting </w:t>
+      </w:r>
+      <w:r>
+        <w:rPr>
+          <w:rFonts w:asciiTheme="majorBidi" w:hAnsiTheme="majorBidi" w:cstheme="majorBidi"/>
+          <w:szCs w:val="20"/>
+          <w:lang w:bidi="fa-IR"/>
+        </w:rPr>
+        <w:t>initial start p</w:t>
+      </w:r>
+      <w:r>
+        <w:rPr>
+          <w:rFonts w:asciiTheme="majorBidi" w:hAnsiTheme="majorBidi" w:cstheme="majorBidi"/>
+          <w:szCs w:val="20"/>
+          <w:lang w:bidi="fa-IR"/>
+        </w:rPr>
+        <w:t>oint might affects the quality of output clusters. Therefore, much iteration must be performed of the entire clustering process in order to identify best fitted-clusters</w:t>
+      </w:r>
+      <w:r>
+        <w:rPr>
+          <w:rFonts w:asciiTheme="majorBidi" w:hAnsiTheme="majorBidi" w:cstheme="majorBidi"/>
+          <w:szCs w:val="20"/>
+          <w:lang w:bidi="fa-IR"/>
+        </w:rPr>
+        <w:t xml:space="preserve"> [reference]</w:t>
+      </w:r>
+      <w:r>
+        <w:t xml:space="preserve"> </w:t>
+      </w:r>
+      <w:r>
+        <w:rPr>
+          <w:rFonts w:asciiTheme="majorBidi" w:hAnsiTheme="majorBidi" w:cstheme="majorBidi"/>
+          <w:color w:val="FF0000"/>
+          <w:szCs w:val="20"/>
+          <w:lang w:bidi="fa-IR"/>
+        </w:rPr>
+        <w:t>(Shin et al, in preparation)</w:t>
+      </w:r>
+      <w:r>
+        <w:rPr>
+          <w:rFonts w:asciiTheme="majorBidi" w:hAnsiTheme="majorBidi" w:cstheme="majorBidi"/>
+          <w:color w:val="FF0000"/>
+          <w:szCs w:val="20"/>
+          <w:lang w:bidi="fa-IR"/>
+        </w:rPr>
+        <w:t xml:space="preserve">. </w:t>
+      </w:r>
+      <w:r>
+        <w:rPr>
+          <w:rFonts w:asciiTheme="majorBidi" w:hAnsiTheme="majorBidi" w:cstheme="majorBidi"/>
+          <w:szCs w:val="20"/>
+          <w:lang w:bidi="fa-IR"/>
+        </w:rPr>
+        <w:t>On the other hand, hierarchical clustering cannot well-cluster data with similar pattern. When the size of clusters becomes larger, the cluster actual expression</w:t>
+      </w:r>
+      <w:r>
+        <w:rPr>
+          <w:rFonts w:asciiTheme="majorBidi" w:hAnsiTheme="majorBidi" w:cstheme="majorBidi"/>
+          <w:szCs w:val="20"/>
+          <w:lang w:bidi="fa-IR"/>
+        </w:rPr>
+        <w:t xml:space="preserve"> patterns become less relevant.</w:t>
+      </w:r>
+      <w:r>
+        <w:rPr>
+          <w:rFonts w:asciiTheme="majorBidi" w:hAnsiTheme="majorBidi" w:cstheme="majorBidi"/>
+          <w:szCs w:val="20"/>
+          <w:lang w:bidi="fa-IR"/>
+        </w:rPr>
+        <w:t xml:space="preserve"> Hierarchical clustering </w:t>
+      </w:r>
+      <w:r>
+        <w:rPr>
+          <w:rFonts w:asciiTheme="majorBidi" w:hAnsiTheme="majorBidi" w:cstheme="majorBidi"/>
+          <w:szCs w:val="20"/>
+          <w:lang w:bidi="fa-IR"/>
+        </w:rPr>
+        <w:lastRenderedPageBreak/>
+        <w:t xml:space="preserve">uses </w:t>
+      </w:r>
+      <w:proofErr w:type="spellStart"/>
+      <w:r>
+        <w:rPr>
+          <w:rFonts w:asciiTheme="majorBidi" w:hAnsiTheme="majorBidi" w:cstheme="majorBidi"/>
+          <w:szCs w:val="20"/>
+          <w:lang w:bidi="fa-IR"/>
+        </w:rPr>
+        <w:t>dendrogram</w:t>
+      </w:r>
+      <w:proofErr w:type="spellEnd"/>
+      <w:r>
+        <w:rPr>
+          <w:rFonts w:asciiTheme="majorBidi" w:hAnsiTheme="majorBidi" w:cstheme="majorBidi"/>
+          <w:szCs w:val="20"/>
+          <w:lang w:bidi="fa-IR"/>
+        </w:rPr>
+        <w:t xml:space="preserve"> that provides an easy understanding of the data but it decrease the quality of clusters as more quantity of data is increased. </w:t>
+      </w:r>
     </w:p>
     <w:p>
       <w:pPr>
         <w:jc w:val="both"/>
         <w:rPr>
           <w:rFonts w:asciiTheme="majorBidi" w:hAnsiTheme="majorBidi" w:cstheme="majorBidi"/>
+          <w:szCs w:val="20"/>
+          <w:lang w:bidi="fa-IR"/>
+        </w:rPr>
+      </w:pPr>
+      <w:r>
+        <w:rPr>
+          <w:rFonts w:asciiTheme="majorBidi" w:hAnsiTheme="majorBidi" w:cstheme="majorBidi"/>
+          <w:szCs w:val="20"/>
+          <w:lang w:bidi="fa-IR"/>
+        </w:rPr>
+        <w:t>Partition-based clustering techniques</w:t>
+      </w:r>
+      <w:r>
+        <w:rPr>
+          <w:rFonts w:asciiTheme="majorBidi" w:hAnsiTheme="majorBidi" w:cstheme="majorBidi"/>
+          <w:szCs w:val="20"/>
+          <w:lang w:bidi="fa-IR"/>
+        </w:rPr>
+        <w:t xml:space="preserve"> such as K-Means</w:t>
+      </w:r>
+      <w:r>
+        <w:rPr>
+          <w:rFonts w:asciiTheme="majorBidi" w:hAnsiTheme="majorBidi" w:cstheme="majorBidi"/>
+          <w:szCs w:val="20"/>
+          <w:lang w:bidi="fa-IR"/>
+        </w:rPr>
+        <w:t xml:space="preserve"> </w:t>
+      </w:r>
+      <w:r>
+        <w:rPr>
+          <w:rFonts w:asciiTheme="majorBidi" w:hAnsiTheme="majorBidi" w:cstheme="majorBidi"/>
+          <w:szCs w:val="20"/>
+          <w:lang w:bidi="fa-IR"/>
+        </w:rPr>
+        <w:fldChar w:fldCharType="begin" w:fldLock="1"/>
+      </w:r>
+      <w:r>
+        <w:rPr>
+          <w:rFonts w:asciiTheme="majorBidi" w:hAnsiTheme="majorBidi" w:cstheme="majorBidi"/>
+          <w:szCs w:val="20"/>
+          <w:lang w:bidi="fa-IR"/>
+        </w:rPr>
+        <w:instrText>ADDIN CSL_CITATION { "citationItems" : [ { "id" : "ITEM-1", "itemData" : { "DOI" : "10.1126/science.311.5762.765", "ISBN" : "013022278X", "ISSN" : "10959203", "PMID" : "16469891", "abstract" : "Broad overview of all kinds of clustering algorithms (textbook), not really geometry.", "author" : [ { "dropping-particle" : "", "family" : "Jain", "given" : "Anil K", "non-dropping-particle" : "", "parse-names" : false, "suffix" : "" }, { "dropping-particle" : "", "family" : "Dubes", "given" : "Richard C", "non-dropping-particle" : "", "parse-names" : false, "suffix" : "" } ], "container-title" : "Prentice Hall", "id" : "ITEM-1", "issued" : { "date-parts" : [ [ "1988" ] ] }, "number-of-pages" : "320", "title" : "Algorithms for Clustering Data.pdf", "type" : "book", "volume" : "355" }, "uris" : [ "http://www.mendeley.com/documents/?uuid=d4716cf2-d1b6-4020-9da5-f744cc9e293f" ] } ], "mendeley" : { "formattedCitation" : "[7]", "plainTextFormattedCitation" : "[7]", "previouslyFormattedCitation" : "[7]" }, "properties" : { "noteIndex" : 0 }, "schema" : "https://github.com/citation-style-language/schema/raw/master/csl-citation.json" }</w:instrText>
+      </w:r>
+      <w:r>
+        <w:rPr>
+          <w:rFonts w:asciiTheme="majorBidi" w:hAnsiTheme="majorBidi" w:cstheme="majorBidi"/>
+          <w:szCs w:val="20"/>
+          <w:lang w:bidi="fa-IR"/>
+        </w:rPr>
+        <w:fldChar w:fldCharType="separate"/>
+      </w:r>
+      <w:r>
+        <w:rPr>
+          <w:rFonts w:asciiTheme="majorBidi" w:hAnsiTheme="majorBidi" w:cstheme="majorBidi"/>
+          <w:noProof/>
+          <w:szCs w:val="20"/>
+          <w:lang w:bidi="fa-IR"/>
+        </w:rPr>
+        <w:t>[7]</w:t>
+      </w:r>
+      <w:r>
+        <w:rPr>
+          <w:rFonts w:asciiTheme="majorBidi" w:hAnsiTheme="majorBidi" w:cstheme="majorBidi"/>
+          <w:szCs w:val="20"/>
+          <w:lang w:bidi="fa-IR"/>
+        </w:rPr>
+        <w:fldChar w:fldCharType="end"/>
+      </w:r>
+      <w:r>
+        <w:rPr>
+          <w:rFonts w:asciiTheme="majorBidi" w:hAnsiTheme="majorBidi" w:cstheme="majorBidi"/>
+          <w:szCs w:val="20"/>
+          <w:lang w:bidi="fa-IR"/>
+        </w:rPr>
+        <w:t xml:space="preserve"> and </w:t>
+      </w:r>
+      <w:proofErr w:type="spellStart"/>
+      <w:r>
+        <w:rPr>
+          <w:rFonts w:asciiTheme="majorBidi" w:hAnsiTheme="majorBidi" w:cstheme="majorBidi"/>
+          <w:szCs w:val="20"/>
+          <w:lang w:bidi="fa-IR"/>
+        </w:rPr>
+        <w:t>Clarans</w:t>
+      </w:r>
+      <w:proofErr w:type="spellEnd"/>
+      <w:r>
+        <w:rPr>
+          <w:rFonts w:asciiTheme="majorBidi" w:hAnsiTheme="majorBidi" w:cstheme="majorBidi"/>
+          <w:szCs w:val="20"/>
+          <w:lang w:bidi="fa-IR"/>
+        </w:rPr>
+        <w:fldChar w:fldCharType="begin" w:fldLock="1"/>
+      </w:r>
+      <w:r>
+        <w:rPr>
+          <w:rFonts w:asciiTheme="majorBidi" w:hAnsiTheme="majorBidi" w:cstheme="majorBidi"/>
+          <w:szCs w:val="20"/>
+          <w:lang w:bidi="fa-IR"/>
+        </w:rPr>
+        <w:instrText>ADDIN CSL_CITATION { "citationItems" : [ { "id" : "ITEM-1", "itemData" : { "ISBN" : "1-55860-153-8", "abstract" : "Spatial data mining is the discovery of interesting relationships and c haracteristics that ma y exist implicitly in spatial databases? In this paper? w e explore whether clus? tering methods ha earole topla v y in spatial data mining? T o this end? w e dev elop a new clustering method called CLARANS whic h is based on randomized searc h? W e also dev elop t o spatial data mining algorithms that use CLARANS? Our analysis and w experimen ts sho w that with the assistance of CLARANS? these t o algorithms are v w ery e?ectiv e and can lead to disco eries that are di?cult to ?nd with curren v t spatial data mining algorithms? F urthermore? experimen ts conducted to compare the performance of CLARANS with that of existing clustering methods sho w that CLARANS is the most e?cien t", "author" : [ { "dropping-particle" : "", "family" : "Ng", "given" : "Raymond T", "non-dropping-particle" : "", "parse-names" : false, "suffix" : "" }, { "dropping-particle" : "", "family" : "Han", "given" : "Jiawei", "non-dropping-particle" : "", "parse-names" : false, "suffix" : "" } ], "container-title" : "Proceedings of the 20th International Conference on Very Large Data Bases", "id" : "ITEM-1", "issued" : { "date-parts" : [ [ "1994" ] ] }, "page" : "144-155", "title" : "Efficient and Effective Clustering Methods for Spatial Data Mining", "type" : "article-journal" }, "uris" : [ "http://www.mendeley.com/documents/?uuid=3c6b1c69-ba8c-4aeb-946b-62be5ecff7d8" ] } ], "mendeley" : { "formattedCitation" : "[8]", "plainTextFormattedCitation" : "[8]", "previouslyFormattedCitation" : "[8]" }, "properties" : { "noteIndex" : 0 }, "schema" : "https://github.com/citation-style-language/schema/raw/master/csl-citation.json" }</w:instrText>
+      </w:r>
+      <w:r>
+        <w:rPr>
+          <w:rFonts w:asciiTheme="majorBidi" w:hAnsiTheme="majorBidi" w:cstheme="majorBidi"/>
+          <w:szCs w:val="20"/>
+          <w:lang w:bidi="fa-IR"/>
+        </w:rPr>
+        <w:fldChar w:fldCharType="separate"/>
+      </w:r>
+      <w:r>
+        <w:rPr>
+          <w:rFonts w:asciiTheme="majorBidi" w:hAnsiTheme="majorBidi" w:cstheme="majorBidi"/>
+          <w:noProof/>
+          <w:szCs w:val="20"/>
+          <w:lang w:bidi="fa-IR"/>
+        </w:rPr>
+        <w:t>[8]</w:t>
+      </w:r>
+      <w:r>
+        <w:rPr>
+          <w:rFonts w:asciiTheme="majorBidi" w:hAnsiTheme="majorBidi" w:cstheme="majorBidi"/>
+          <w:szCs w:val="20"/>
+          <w:lang w:bidi="fa-IR"/>
+        </w:rPr>
+        <w:fldChar w:fldCharType="end"/>
+      </w:r>
+      <w:r>
+        <w:rPr>
+          <w:rFonts w:asciiTheme="majorBidi" w:hAnsiTheme="majorBidi" w:cstheme="majorBidi"/>
+          <w:szCs w:val="20"/>
+          <w:lang w:bidi="fa-IR"/>
+        </w:rPr>
+        <w:t xml:space="preserve"> attempt</w:t>
+      </w:r>
+      <w:r>
+        <w:rPr>
+          <w:rFonts w:asciiTheme="majorBidi" w:hAnsiTheme="majorBidi" w:cstheme="majorBidi"/>
+          <w:szCs w:val="20"/>
+          <w:lang w:bidi="fa-IR"/>
+        </w:rPr>
+        <w:t xml:space="preserve"> </w:t>
+      </w:r>
+      <w:r>
+        <w:rPr>
+          <w:rFonts w:asciiTheme="majorBidi" w:hAnsiTheme="majorBidi" w:cstheme="majorBidi"/>
+          <w:szCs w:val="20"/>
+          <w:lang w:bidi="fa-IR"/>
+        </w:rPr>
+        <w:t>to break a data set into K clusters such</w:t>
+      </w:r>
+      <w:r>
+        <w:rPr>
+          <w:rFonts w:asciiTheme="majorBidi" w:hAnsiTheme="majorBidi" w:cstheme="majorBidi"/>
+          <w:szCs w:val="20"/>
+          <w:lang w:bidi="fa-IR"/>
+        </w:rPr>
+        <w:t xml:space="preserve"> </w:t>
+      </w:r>
+      <w:r>
+        <w:rPr>
+          <w:rFonts w:asciiTheme="majorBidi" w:hAnsiTheme="majorBidi" w:cstheme="majorBidi"/>
+          <w:szCs w:val="20"/>
+          <w:lang w:bidi="fa-IR"/>
+        </w:rPr>
+        <w:t>that the partition optimizes a given criterion.</w:t>
+      </w:r>
+      <w:r>
+        <w:rPr>
+          <w:rFonts w:asciiTheme="majorBidi" w:hAnsiTheme="majorBidi" w:cstheme="majorBidi"/>
+          <w:szCs w:val="20"/>
+          <w:lang w:bidi="fa-IR"/>
+        </w:rPr>
+        <w:t xml:space="preserve"> </w:t>
+      </w:r>
+      <w:r>
+        <w:rPr>
+          <w:rFonts w:asciiTheme="majorBidi" w:hAnsiTheme="majorBidi" w:cstheme="majorBidi"/>
+          <w:szCs w:val="20"/>
+          <w:lang w:bidi="fa-IR"/>
+        </w:rPr>
+        <w:t>These algorithms assume that clusters</w:t>
+      </w:r>
+      <w:r>
+        <w:rPr>
+          <w:rFonts w:asciiTheme="majorBidi" w:hAnsiTheme="majorBidi" w:cstheme="majorBidi"/>
+          <w:szCs w:val="20"/>
+          <w:lang w:bidi="fa-IR"/>
+        </w:rPr>
+        <w:t xml:space="preserve"> </w:t>
+      </w:r>
+      <w:r>
+        <w:rPr>
+          <w:rFonts w:asciiTheme="majorBidi" w:hAnsiTheme="majorBidi" w:cstheme="majorBidi"/>
+          <w:szCs w:val="20"/>
+          <w:lang w:bidi="fa-IR"/>
+        </w:rPr>
+        <w:t>are hyper-ellipsoidal and of similar</w:t>
+      </w:r>
+      <w:r>
+        <w:rPr>
+          <w:rFonts w:asciiTheme="majorBidi" w:hAnsiTheme="majorBidi" w:cstheme="majorBidi"/>
+          <w:szCs w:val="20"/>
+          <w:lang w:bidi="fa-IR"/>
+        </w:rPr>
+        <w:t xml:space="preserve"> s</w:t>
+      </w:r>
+      <w:r>
+        <w:rPr>
+          <w:rFonts w:asciiTheme="majorBidi" w:hAnsiTheme="majorBidi" w:cstheme="majorBidi"/>
+          <w:szCs w:val="20"/>
+          <w:lang w:bidi="fa-IR"/>
+        </w:rPr>
+        <w:t>izes. They can’t find clusters that vary in</w:t>
+      </w:r>
+      <w:r>
+        <w:rPr>
+          <w:rFonts w:asciiTheme="majorBidi" w:hAnsiTheme="majorBidi" w:cstheme="majorBidi"/>
+          <w:szCs w:val="20"/>
+          <w:lang w:bidi="fa-IR"/>
+        </w:rPr>
+        <w:t xml:space="preserve"> </w:t>
+      </w:r>
+      <w:r>
+        <w:rPr>
+          <w:rFonts w:asciiTheme="majorBidi" w:hAnsiTheme="majorBidi" w:cstheme="majorBidi"/>
+          <w:szCs w:val="20"/>
+          <w:lang w:bidi="fa-IR"/>
+        </w:rPr>
+        <w:t>size, as shown in Figure A1, or concave</w:t>
+      </w:r>
+      <w:r>
+        <w:rPr>
+          <w:rFonts w:asciiTheme="majorBidi" w:hAnsiTheme="majorBidi" w:cstheme="majorBidi"/>
+          <w:szCs w:val="20"/>
+          <w:lang w:bidi="fa-IR"/>
+        </w:rPr>
+        <w:t xml:space="preserve"> </w:t>
+      </w:r>
+      <w:r>
+        <w:rPr>
+          <w:rFonts w:asciiTheme="majorBidi" w:hAnsiTheme="majorBidi" w:cstheme="majorBidi"/>
+          <w:szCs w:val="20"/>
+          <w:lang w:bidi="fa-IR"/>
+        </w:rPr>
+        <w:t>shapes, as shown in Figure A2.</w:t>
+      </w:r>
+    </w:p>
+    <w:p>
+      <w:pPr>
+        <w:jc w:val="center"/>
+        <w:rPr>
+          <w:rFonts w:asciiTheme="majorBidi" w:hAnsiTheme="majorBidi" w:cstheme="majorBidi"/>
+          <w:szCs w:val="20"/>
+          <w:lang w:bidi="fa-IR"/>
+        </w:rPr>
+      </w:pPr>
+      <w:r>
+        <w:rPr>
+          <w:rFonts w:asciiTheme="majorBidi" w:hAnsiTheme="majorBidi" w:cstheme="majorBidi"/>
+          <w:noProof/>
+          <w:szCs w:val="20"/>
+        </w:rPr>
+        <w:drawing>
+          <wp:inline distT="0" distB="0" distL="0" distR="0">
+            <wp:extent cx="5553075" cy="2609850"/>
+            <wp:effectExtent l="0" t="0" r="9525" b="0"/>
+            <wp:docPr id="1" name="Picture 1"/>
+            <wp:cNvGraphicFramePr>
+              <a:graphicFrameLocks xmlns:a="http://schemas.openxmlformats.org/drawingml/2006/main" noChangeAspect="1"/>
+            </wp:cNvGraphicFramePr>
+            <a:graphic xmlns:a="http://schemas.openxmlformats.org/drawingml/2006/main">
+              <a:graphicData uri="http://schemas.openxmlformats.org/drawingml/2006/picture">
+                <pic:pic xmlns:pic="http://schemas.openxmlformats.org/drawingml/2006/picture">
+                  <pic:nvPicPr>
+                    <pic:cNvPr id="0" name="Picture 1"/>
+                    <pic:cNvPicPr>
+                      <a:picLocks noChangeAspect="1" noChangeArrowheads="1"/>
+                    </pic:cNvPicPr>
+                  </pic:nvPicPr>
+                  <pic:blipFill>
+                    <a:blip r:embed="rId8">
+                      <a:extLst>
+                        <a:ext uri="{28A0092B-C50C-407E-A947-70E740481C1C}">
+                          <a14:useLocalDpi xmlns:a14="http://schemas.microsoft.com/office/drawing/2010/main" val="0"/>
+                        </a:ext>
+                      </a:extLst>
+                    </a:blip>
+                    <a:srcRect/>
+                    <a:stretch>
+                      <a:fillRect/>
+                    </a:stretch>
+                  </pic:blipFill>
+                  <pic:spPr bwMode="auto">
+                    <a:xfrm>
+                      <a:off x="0" y="0"/>
+                      <a:ext cx="5553075" cy="2609850"/>
+                    </a:xfrm>
+                    <a:prstGeom prst="rect">
+                      <a:avLst/>
+                    </a:prstGeom>
+                    <a:noFill/>
+                    <a:ln>
+                      <a:noFill/>
+                    </a:ln>
+                  </pic:spPr>
+                </pic:pic>
+              </a:graphicData>
+            </a:graphic>
+          </wp:inline>
+        </w:drawing>
+      </w:r>
+    </w:p>
+    <w:p>
+      <w:pPr>
+        <w:autoSpaceDE w:val="0"/>
+        <w:autoSpaceDN w:val="0"/>
+        <w:adjustRightInd w:val="0"/>
+        <w:spacing w:after="0" w:line="240" w:lineRule="auto"/>
+        <w:jc w:val="both"/>
+        <w:rPr>
+          <w:rFonts w:asciiTheme="majorBidi" w:hAnsiTheme="majorBidi" w:cstheme="majorBidi"/>
+          <w:szCs w:val="20"/>
+          <w:lang w:bidi="fa-IR"/>
+        </w:rPr>
+      </w:pPr>
+      <w:r>
+        <w:rPr>
+          <w:rFonts w:asciiTheme="majorBidi" w:hAnsiTheme="majorBidi" w:cstheme="majorBidi"/>
+          <w:szCs w:val="20"/>
+          <w:lang w:bidi="fa-IR"/>
+        </w:rPr>
+        <w:t>DBScan7 (Density-Based Spatial Clustering</w:t>
+      </w:r>
+      <w:r>
+        <w:rPr>
+          <w:rFonts w:asciiTheme="majorBidi" w:hAnsiTheme="majorBidi" w:cstheme="majorBidi"/>
+          <w:szCs w:val="20"/>
+          <w:lang w:bidi="fa-IR"/>
+        </w:rPr>
+        <w:t xml:space="preserve"> </w:t>
+      </w:r>
+      <w:r>
+        <w:rPr>
+          <w:rFonts w:asciiTheme="majorBidi" w:hAnsiTheme="majorBidi" w:cstheme="majorBidi"/>
+          <w:szCs w:val="20"/>
+          <w:lang w:bidi="fa-IR"/>
+        </w:rPr>
+        <w:t>of Applications with Noise), a wellknown</w:t>
+      </w:r>
+      <w:r>
+        <w:rPr>
+          <w:rFonts w:asciiTheme="majorBidi" w:hAnsiTheme="majorBidi" w:cstheme="majorBidi"/>
+          <w:szCs w:val="20"/>
+          <w:lang w:bidi="fa-IR"/>
+        </w:rPr>
+        <w:t xml:space="preserve"> </w:t>
+      </w:r>
+      <w:r>
+        <w:rPr>
+          <w:rFonts w:asciiTheme="majorBidi" w:hAnsiTheme="majorBidi" w:cstheme="majorBidi"/>
+          <w:szCs w:val="20"/>
+          <w:lang w:bidi="fa-IR"/>
+        </w:rPr>
+        <w:t>sp</w:t>
+      </w:r>
+      <w:r>
+        <w:rPr>
+          <w:rFonts w:asciiTheme="majorBidi" w:hAnsiTheme="majorBidi" w:cstheme="majorBidi"/>
+          <w:szCs w:val="20"/>
+          <w:lang w:bidi="fa-IR"/>
+        </w:rPr>
+        <w:t xml:space="preserve">atial clustering algorithm, can </w:t>
+      </w:r>
+      <w:r>
+        <w:rPr>
+          <w:rFonts w:asciiTheme="majorBidi" w:hAnsiTheme="majorBidi" w:cstheme="majorBidi"/>
+          <w:szCs w:val="20"/>
+          <w:lang w:bidi="fa-IR"/>
+        </w:rPr>
+        <w:t>find clust</w:t>
+      </w:r>
+      <w:r>
+        <w:rPr>
+          <w:rFonts w:asciiTheme="majorBidi" w:hAnsiTheme="majorBidi" w:cstheme="majorBidi"/>
+          <w:szCs w:val="20"/>
+          <w:lang w:bidi="fa-IR"/>
+        </w:rPr>
+        <w:t xml:space="preserve">ers of arbitrary shapes. </w:t>
+      </w:r>
+      <w:proofErr w:type="spellStart"/>
+      <w:r>
+        <w:rPr>
+          <w:rFonts w:asciiTheme="majorBidi" w:hAnsiTheme="majorBidi" w:cstheme="majorBidi"/>
+          <w:szCs w:val="20"/>
+          <w:lang w:bidi="fa-IR"/>
+        </w:rPr>
+        <w:t>DBScan</w:t>
+      </w:r>
+      <w:proofErr w:type="spellEnd"/>
+      <w:r>
+        <w:rPr>
+          <w:rFonts w:asciiTheme="majorBidi" w:hAnsiTheme="majorBidi" w:cstheme="majorBidi"/>
+          <w:szCs w:val="20"/>
+          <w:lang w:bidi="fa-IR"/>
+        </w:rPr>
+        <w:t xml:space="preserve"> </w:t>
+      </w:r>
+      <w:r>
+        <w:rPr>
+          <w:rFonts w:asciiTheme="majorBidi" w:hAnsiTheme="majorBidi" w:cstheme="majorBidi"/>
+          <w:szCs w:val="20"/>
+          <w:lang w:bidi="fa-IR"/>
+        </w:rPr>
+        <w:t>defines a</w:t>
+      </w:r>
+      <w:r>
+        <w:rPr>
+          <w:rFonts w:asciiTheme="majorBidi" w:hAnsiTheme="majorBidi" w:cstheme="majorBidi"/>
+          <w:szCs w:val="20"/>
+          <w:lang w:bidi="fa-IR"/>
+        </w:rPr>
+        <w:t xml:space="preserve"> cluster to be a maximum set of </w:t>
+      </w:r>
+      <w:r>
+        <w:rPr>
+          <w:rFonts w:asciiTheme="majorBidi" w:hAnsiTheme="majorBidi" w:cstheme="majorBidi"/>
+          <w:szCs w:val="20"/>
+          <w:lang w:bidi="fa-IR"/>
+        </w:rPr>
+        <w:t>density-connected points, which means</w:t>
+      </w:r>
+      <w:r>
+        <w:rPr>
+          <w:rFonts w:asciiTheme="majorBidi" w:hAnsiTheme="majorBidi" w:cstheme="majorBidi"/>
+          <w:szCs w:val="20"/>
+          <w:lang w:bidi="fa-IR"/>
+        </w:rPr>
+        <w:t xml:space="preserve"> </w:t>
+      </w:r>
+      <w:r>
+        <w:rPr>
+          <w:rFonts w:asciiTheme="majorBidi" w:hAnsiTheme="majorBidi" w:cstheme="majorBidi"/>
+          <w:szCs w:val="20"/>
+          <w:lang w:bidi="fa-IR"/>
+        </w:rPr>
+        <w:t>that eve</w:t>
+      </w:r>
+      <w:r>
+        <w:rPr>
+          <w:rFonts w:asciiTheme="majorBidi" w:hAnsiTheme="majorBidi" w:cstheme="majorBidi"/>
+          <w:szCs w:val="20"/>
+          <w:lang w:bidi="fa-IR"/>
+        </w:rPr>
+        <w:t xml:space="preserve">ry core point in a cluster must </w:t>
+      </w:r>
+      <w:r>
+        <w:rPr>
+          <w:rFonts w:asciiTheme="majorBidi" w:hAnsiTheme="majorBidi" w:cstheme="majorBidi"/>
+          <w:szCs w:val="20"/>
+          <w:lang w:bidi="fa-IR"/>
+        </w:rPr>
+        <w:t>have at least a minimum number of points</w:t>
+      </w:r>
+      <w:r>
+        <w:rPr>
+          <w:rFonts w:asciiTheme="majorBidi" w:hAnsiTheme="majorBidi" w:cstheme="majorBidi"/>
+          <w:szCs w:val="20"/>
+          <w:lang w:bidi="fa-IR"/>
+        </w:rPr>
+        <w:t xml:space="preserve"> </w:t>
+      </w:r>
+      <w:r>
+        <w:rPr>
+          <w:rFonts w:asciiTheme="majorBidi" w:hAnsiTheme="majorBidi" w:cstheme="majorBidi"/>
+          <w:szCs w:val="20"/>
+          <w:lang w:bidi="fa-IR"/>
+        </w:rPr>
+        <w:t>(</w:t>
+      </w:r>
+      <w:proofErr w:type="spellStart"/>
+      <w:r>
+        <w:rPr>
+          <w:rFonts w:asciiTheme="majorBidi" w:hAnsiTheme="majorBidi" w:cstheme="majorBidi"/>
+          <w:szCs w:val="20"/>
+          <w:lang w:bidi="fa-IR"/>
+        </w:rPr>
+        <w:t>MinPt</w:t>
+      </w:r>
+      <w:r>
+        <w:rPr>
+          <w:rFonts w:asciiTheme="majorBidi" w:hAnsiTheme="majorBidi" w:cstheme="majorBidi"/>
+          <w:szCs w:val="20"/>
+          <w:lang w:bidi="fa-IR"/>
+        </w:rPr>
+        <w:t>s</w:t>
+      </w:r>
+      <w:proofErr w:type="spellEnd"/>
+      <w:r>
+        <w:rPr>
+          <w:rFonts w:asciiTheme="majorBidi" w:hAnsiTheme="majorBidi" w:cstheme="majorBidi"/>
+          <w:szCs w:val="20"/>
+          <w:lang w:bidi="fa-IR"/>
+        </w:rPr>
+        <w:t xml:space="preserve">) within a given radius (Eps). </w:t>
+      </w:r>
+      <w:proofErr w:type="spellStart"/>
+      <w:r>
+        <w:rPr>
+          <w:rFonts w:asciiTheme="majorBidi" w:hAnsiTheme="majorBidi" w:cstheme="majorBidi"/>
+          <w:szCs w:val="20"/>
+          <w:lang w:bidi="fa-IR"/>
+        </w:rPr>
+        <w:t>DBScan</w:t>
+      </w:r>
+      <w:proofErr w:type="spellEnd"/>
+      <w:r>
+        <w:rPr>
+          <w:rFonts w:asciiTheme="majorBidi" w:hAnsiTheme="majorBidi" w:cstheme="majorBidi"/>
+          <w:szCs w:val="20"/>
+          <w:lang w:bidi="fa-IR"/>
+        </w:rPr>
+        <w:t xml:space="preserve"> assumes that all points within </w:t>
+      </w:r>
+      <w:r>
+        <w:rPr>
+          <w:rFonts w:asciiTheme="majorBidi" w:hAnsiTheme="majorBidi" w:cstheme="majorBidi"/>
+          <w:szCs w:val="20"/>
+          <w:lang w:bidi="fa-IR"/>
+        </w:rPr>
+        <w:t>genuine c</w:t>
+      </w:r>
+      <w:r>
+        <w:rPr>
+          <w:rFonts w:asciiTheme="majorBidi" w:hAnsiTheme="majorBidi" w:cstheme="majorBidi"/>
+          <w:szCs w:val="20"/>
+          <w:lang w:bidi="fa-IR"/>
+        </w:rPr>
+        <w:t xml:space="preserve">lusters can be reached from one </w:t>
+      </w:r>
+      <w:r>
+        <w:rPr>
+          <w:rFonts w:asciiTheme="majorBidi" w:hAnsiTheme="majorBidi" w:cstheme="majorBidi"/>
+          <w:szCs w:val="20"/>
+          <w:lang w:bidi="fa-IR"/>
+        </w:rPr>
+        <w:t>another by traver</w:t>
+      </w:r>
+      <w:r>
+        <w:rPr>
+          <w:rFonts w:asciiTheme="majorBidi" w:hAnsiTheme="majorBidi" w:cstheme="majorBidi"/>
+          <w:szCs w:val="20"/>
+          <w:lang w:bidi="fa-IR"/>
+        </w:rPr>
+        <w:t>sing a path of density</w:t>
+      </w:r>
+      <w:r>
+        <w:rPr>
+          <w:rFonts w:asciiTheme="majorBidi" w:hAnsiTheme="majorBidi" w:cstheme="majorBidi"/>
+          <w:szCs w:val="20"/>
+          <w:lang w:bidi="fa-IR"/>
+        </w:rPr>
+        <w:t xml:space="preserve"> </w:t>
+      </w:r>
+      <w:r>
+        <w:rPr>
+          <w:rFonts w:asciiTheme="majorBidi" w:hAnsiTheme="majorBidi" w:cstheme="majorBidi"/>
+          <w:szCs w:val="20"/>
+          <w:lang w:bidi="fa-IR"/>
+        </w:rPr>
+        <w:t xml:space="preserve">connected </w:t>
+      </w:r>
+      <w:r>
+        <w:rPr>
+          <w:rFonts w:asciiTheme="majorBidi" w:hAnsiTheme="majorBidi" w:cstheme="majorBidi"/>
+          <w:szCs w:val="20"/>
+          <w:lang w:bidi="fa-IR"/>
+        </w:rPr>
+        <w:t>points and points across different</w:t>
+      </w:r>
+      <w:r>
+        <w:rPr>
+          <w:rFonts w:asciiTheme="majorBidi" w:hAnsiTheme="majorBidi" w:cstheme="majorBidi"/>
+          <w:szCs w:val="20"/>
+          <w:lang w:bidi="fa-IR"/>
+        </w:rPr>
+        <w:t xml:space="preserve"> </w:t>
+      </w:r>
+      <w:r>
+        <w:rPr>
+          <w:rFonts w:asciiTheme="majorBidi" w:hAnsiTheme="majorBidi" w:cstheme="majorBidi"/>
+          <w:szCs w:val="20"/>
+          <w:lang w:bidi="fa-IR"/>
+        </w:rPr>
+        <w:t xml:space="preserve">clusters cannot. </w:t>
+      </w:r>
+      <w:proofErr w:type="spellStart"/>
+      <w:r>
+        <w:rPr>
+          <w:rFonts w:asciiTheme="majorBidi" w:hAnsiTheme="majorBidi" w:cstheme="majorBidi"/>
+          <w:szCs w:val="20"/>
+          <w:lang w:bidi="fa-IR"/>
+        </w:rPr>
+        <w:t>DBScan</w:t>
+      </w:r>
+      <w:proofErr w:type="spellEnd"/>
+      <w:r>
+        <w:rPr>
+          <w:rFonts w:asciiTheme="majorBidi" w:hAnsiTheme="majorBidi" w:cstheme="majorBidi"/>
+          <w:szCs w:val="20"/>
+          <w:lang w:bidi="fa-IR"/>
+        </w:rPr>
+        <w:t xml:space="preserve"> can find</w:t>
+      </w:r>
+      <w:r>
+        <w:rPr>
+          <w:rFonts w:asciiTheme="majorBidi" w:hAnsiTheme="majorBidi" w:cstheme="majorBidi"/>
+          <w:szCs w:val="20"/>
+          <w:lang w:bidi="fa-IR"/>
+        </w:rPr>
+        <w:t xml:space="preserve"> </w:t>
+      </w:r>
+      <w:r>
+        <w:rPr>
+          <w:rFonts w:asciiTheme="majorBidi" w:hAnsiTheme="majorBidi" w:cstheme="majorBidi"/>
+          <w:szCs w:val="20"/>
+          <w:lang w:bidi="fa-IR"/>
+        </w:rPr>
+        <w:t>arbitrarily shaped clusters if the cluster</w:t>
+      </w:r>
+      <w:r>
+        <w:rPr>
+          <w:rFonts w:asciiTheme="majorBidi" w:hAnsiTheme="majorBidi" w:cstheme="majorBidi"/>
+          <w:szCs w:val="20"/>
+          <w:lang w:bidi="fa-IR"/>
+        </w:rPr>
+        <w:t xml:space="preserve"> </w:t>
+      </w:r>
+      <w:r>
+        <w:rPr>
+          <w:rFonts w:asciiTheme="majorBidi" w:hAnsiTheme="majorBidi" w:cstheme="majorBidi"/>
+          <w:szCs w:val="20"/>
+          <w:lang w:bidi="fa-IR"/>
+        </w:rPr>
+        <w:t>density can be determined beforehand and</w:t>
+      </w:r>
+      <w:r>
+        <w:rPr>
+          <w:rFonts w:asciiTheme="majorBidi" w:hAnsiTheme="majorBidi" w:cstheme="majorBidi"/>
+          <w:szCs w:val="20"/>
+          <w:lang w:bidi="fa-IR"/>
+        </w:rPr>
+        <w:t xml:space="preserve"> </w:t>
+      </w:r>
+      <w:r>
+        <w:rPr>
+          <w:rFonts w:asciiTheme="majorBidi" w:hAnsiTheme="majorBidi" w:cstheme="majorBidi"/>
+          <w:szCs w:val="20"/>
+          <w:lang w:bidi="fa-IR"/>
+        </w:rPr>
+        <w:t>the cluster density is uniform.</w:t>
+      </w:r>
+    </w:p>
+    <w:p>
+      <w:pPr>
+        <w:autoSpaceDE w:val="0"/>
+        <w:autoSpaceDN w:val="0"/>
+        <w:adjustRightInd w:val="0"/>
+        <w:spacing w:after="0" w:line="240" w:lineRule="auto"/>
+        <w:jc w:val="both"/>
+        <w:rPr>
+          <w:rFonts w:asciiTheme="majorBidi" w:hAnsiTheme="majorBidi" w:cstheme="majorBidi"/>
+          <w:szCs w:val="20"/>
+          <w:lang w:bidi="fa-IR"/>
+        </w:rPr>
+      </w:pPr>
+    </w:p>
+    <w:p>
+      <w:pPr>
+        <w:autoSpaceDE w:val="0"/>
+        <w:autoSpaceDN w:val="0"/>
+        <w:adjustRightInd w:val="0"/>
+        <w:spacing w:after="0" w:line="240" w:lineRule="auto"/>
+        <w:jc w:val="both"/>
+        <w:rPr>
+          <w:rFonts w:asciiTheme="majorBidi" w:hAnsiTheme="majorBidi" w:cstheme="majorBidi"/>
+          <w:szCs w:val="20"/>
+          <w:lang w:bidi="fa-IR"/>
+        </w:rPr>
+      </w:pPr>
+      <w:r>
+        <w:rPr>
+          <w:rFonts w:asciiTheme="majorBidi" w:hAnsiTheme="majorBidi" w:cstheme="majorBidi"/>
+          <w:szCs w:val="20"/>
+          <w:lang w:bidi="fa-IR"/>
+        </w:rPr>
+        <w:t>Hierarchical clustering algorithms produce</w:t>
+      </w:r>
+      <w:r>
+        <w:rPr>
+          <w:rFonts w:asciiTheme="majorBidi" w:hAnsiTheme="majorBidi" w:cstheme="majorBidi"/>
+          <w:szCs w:val="20"/>
+          <w:lang w:bidi="fa-IR"/>
+        </w:rPr>
+        <w:t xml:space="preserve"> </w:t>
+      </w:r>
+      <w:r>
+        <w:rPr>
+          <w:rFonts w:asciiTheme="majorBidi" w:hAnsiTheme="majorBidi" w:cstheme="majorBidi"/>
+          <w:szCs w:val="20"/>
+          <w:lang w:bidi="fa-IR"/>
+        </w:rPr>
+        <w:t>a nes</w:t>
+      </w:r>
+      <w:r>
+        <w:rPr>
+          <w:rFonts w:asciiTheme="majorBidi" w:hAnsiTheme="majorBidi" w:cstheme="majorBidi"/>
+          <w:szCs w:val="20"/>
+          <w:lang w:bidi="fa-IR"/>
+        </w:rPr>
+        <w:t xml:space="preserve">ted sequence of clusters with a </w:t>
+      </w:r>
+      <w:r>
+        <w:rPr>
+          <w:rFonts w:asciiTheme="majorBidi" w:hAnsiTheme="majorBidi" w:cstheme="majorBidi"/>
+          <w:szCs w:val="20"/>
+          <w:lang w:bidi="fa-IR"/>
+        </w:rPr>
+        <w:t xml:space="preserve">single, all-inclusive cluster at the top </w:t>
+      </w:r>
+      <w:r>
+        <w:rPr>
+          <w:rFonts w:asciiTheme="majorBidi" w:hAnsiTheme="majorBidi" w:cstheme="majorBidi"/>
+          <w:szCs w:val="20"/>
+          <w:lang w:bidi="fa-IR"/>
+        </w:rPr>
+        <w:t xml:space="preserve">and </w:t>
+      </w:r>
+      <w:r>
+        <w:rPr>
+          <w:rFonts w:asciiTheme="majorBidi" w:hAnsiTheme="majorBidi" w:cstheme="majorBidi"/>
+          <w:szCs w:val="20"/>
+          <w:lang w:bidi="fa-IR"/>
+        </w:rPr>
+        <w:t>single-point clusters at the bottom.</w:t>
+      </w:r>
+      <w:r>
+        <w:rPr>
+          <w:rFonts w:asciiTheme="majorBidi" w:hAnsiTheme="majorBidi" w:cstheme="majorBidi"/>
+          <w:szCs w:val="20"/>
+          <w:lang w:bidi="fa-IR"/>
+        </w:rPr>
+        <w:t xml:space="preserve"> </w:t>
+      </w:r>
+      <w:r>
+        <w:rPr>
+          <w:rFonts w:asciiTheme="majorBidi" w:hAnsiTheme="majorBidi" w:cstheme="majorBidi"/>
+          <w:szCs w:val="20"/>
+          <w:lang w:bidi="fa-IR"/>
+        </w:rPr>
+        <w:t>Agglomerative hierarchical algorithms</w:t>
+      </w:r>
+      <w:r>
+        <w:rPr>
+          <w:rFonts w:asciiTheme="majorBidi" w:hAnsiTheme="majorBidi" w:cstheme="majorBidi"/>
+          <w:szCs w:val="20"/>
+          <w:lang w:bidi="fa-IR"/>
+        </w:rPr>
+        <w:fldChar w:fldCharType="begin" w:fldLock="1"/>
+      </w:r>
+      <w:r>
+        <w:rPr>
+          <w:rFonts w:asciiTheme="majorBidi" w:hAnsiTheme="majorBidi" w:cstheme="majorBidi"/>
+          <w:szCs w:val="20"/>
+          <w:lang w:bidi="fa-IR"/>
+        </w:rPr>
+        <w:instrText>ADDIN CSL_CITATION { "citationItems" : [ { "id" : "ITEM-1", "itemData" : { "DOI" : "10.1126/science.311.5762.765", "ISBN" : "013022278X", "ISSN" : "10959203", "PMID" : "16469891", "abstract" : "Broad overview of all kinds of clustering algorithms (textbook), not really geometry.", "author" : [ { "dropping-particle" : "", "family" : "Jain", "given" : "Anil K", "non-dropping-particle" : "", "parse-names" : false, "suffix" : "" }, { "dropping-particle" : "", "family" : "Dubes", "given" : "Richard C", "non-dropping-particle" : "", "parse-names" : false, "suffix" : "" } ], "container-title" : "Prentice Hall", "id" : "ITEM-1", "issued" : { "date-parts" : [ [ "1988" ] ] }, "number-of-pages" : "320", "title" : "Algorithms for Clustering Data.pdf", "type" : "book", "volume" : "355" }, "uris" : [ "http://www.mendeley.com/documents/?uuid=d4716cf2-d1b6-4020-9da5-f744cc9e293f" ] } ], "mendeley" : { "formattedCitation" : "[7]", "plainTextFormattedCitation" : "[7]", "previouslyFormattedCitation" : "[7]" }, "properties" : { "noteIndex" : 0 }, "schema" : "https://github.com/citation-style-language/schema/raw/master/csl-citation.json" }</w:instrText>
+      </w:r>
+      <w:r>
+        <w:rPr>
+          <w:rFonts w:asciiTheme="majorBidi" w:hAnsiTheme="majorBidi" w:cstheme="majorBidi"/>
+          <w:szCs w:val="20"/>
+          <w:lang w:bidi="fa-IR"/>
+        </w:rPr>
+        <w:fldChar w:fldCharType="separate"/>
+      </w:r>
+      <w:r>
+        <w:rPr>
+          <w:rFonts w:asciiTheme="majorBidi" w:hAnsiTheme="majorBidi" w:cstheme="majorBidi"/>
+          <w:noProof/>
+          <w:szCs w:val="20"/>
+          <w:lang w:bidi="fa-IR"/>
+        </w:rPr>
+        <w:t>[7]</w:t>
+      </w:r>
+      <w:r>
+        <w:rPr>
+          <w:rFonts w:asciiTheme="majorBidi" w:hAnsiTheme="majorBidi" w:cstheme="majorBidi"/>
+          <w:szCs w:val="20"/>
+          <w:lang w:bidi="fa-IR"/>
+        </w:rPr>
+        <w:fldChar w:fldCharType="end"/>
+      </w:r>
+      <w:r>
+        <w:rPr>
+          <w:rFonts w:asciiTheme="majorBidi" w:hAnsiTheme="majorBidi" w:cstheme="majorBidi"/>
+          <w:szCs w:val="20"/>
+          <w:lang w:bidi="fa-IR"/>
+        </w:rPr>
+        <w:t xml:space="preserve"> </w:t>
+      </w:r>
+      <w:r>
+        <w:rPr>
+          <w:rFonts w:asciiTheme="majorBidi" w:hAnsiTheme="majorBidi" w:cstheme="majorBidi"/>
+          <w:szCs w:val="20"/>
+          <w:lang w:bidi="fa-IR"/>
+        </w:rPr>
+        <w:t>start with each data point as a separate</w:t>
+      </w:r>
+      <w:r>
+        <w:rPr>
+          <w:rFonts w:asciiTheme="majorBidi" w:hAnsiTheme="majorBidi" w:cstheme="majorBidi"/>
+          <w:szCs w:val="20"/>
+          <w:lang w:bidi="fa-IR"/>
+        </w:rPr>
+        <w:t xml:space="preserve"> </w:t>
+      </w:r>
+      <w:r>
+        <w:rPr>
+          <w:rFonts w:asciiTheme="majorBidi" w:hAnsiTheme="majorBidi" w:cstheme="majorBidi"/>
+          <w:szCs w:val="20"/>
+          <w:lang w:bidi="fa-IR"/>
+        </w:rPr>
+        <w:t>cluster. Each step of the algorithm involves</w:t>
+      </w:r>
+      <w:r>
+        <w:rPr>
+          <w:rFonts w:asciiTheme="majorBidi" w:hAnsiTheme="majorBidi" w:cstheme="majorBidi"/>
+          <w:szCs w:val="20"/>
+          <w:lang w:bidi="fa-IR"/>
+        </w:rPr>
+        <w:t xml:space="preserve"> </w:t>
+      </w:r>
+      <w:r>
+        <w:rPr>
+          <w:rFonts w:asciiTheme="majorBidi" w:hAnsiTheme="majorBidi" w:cstheme="majorBidi"/>
+          <w:szCs w:val="20"/>
+          <w:lang w:bidi="fa-IR"/>
+        </w:rPr>
+        <w:t>merging</w:t>
+      </w:r>
+      <w:r>
+        <w:rPr>
+          <w:rFonts w:asciiTheme="majorBidi" w:hAnsiTheme="majorBidi" w:cstheme="majorBidi"/>
+          <w:szCs w:val="20"/>
+          <w:lang w:bidi="fa-IR"/>
+        </w:rPr>
+        <w:t xml:space="preserve"> two clusters that are the most </w:t>
+      </w:r>
+      <w:r>
+        <w:rPr>
+          <w:rFonts w:asciiTheme="majorBidi" w:hAnsiTheme="majorBidi" w:cstheme="majorBidi"/>
+          <w:szCs w:val="20"/>
+          <w:lang w:bidi="fa-IR"/>
+        </w:rPr>
+        <w:t>similar. Afte</w:t>
+      </w:r>
+      <w:r>
+        <w:rPr>
+          <w:rFonts w:asciiTheme="majorBidi" w:hAnsiTheme="majorBidi" w:cstheme="majorBidi"/>
+          <w:szCs w:val="20"/>
+          <w:lang w:bidi="fa-IR"/>
+        </w:rPr>
+        <w:t xml:space="preserve">r each merger, the total number </w:t>
+      </w:r>
+      <w:r>
+        <w:rPr>
+          <w:rFonts w:asciiTheme="majorBidi" w:hAnsiTheme="majorBidi" w:cstheme="majorBidi"/>
+          <w:szCs w:val="20"/>
+          <w:lang w:bidi="fa-IR"/>
+        </w:rPr>
+        <w:t>of clusters decreases by one. Users can</w:t>
+      </w:r>
+      <w:r>
+        <w:rPr>
+          <w:rFonts w:asciiTheme="majorBidi" w:hAnsiTheme="majorBidi" w:cstheme="majorBidi"/>
+          <w:szCs w:val="20"/>
+          <w:lang w:bidi="fa-IR"/>
+        </w:rPr>
+        <w:t xml:space="preserve"> </w:t>
+      </w:r>
+      <w:r>
+        <w:rPr>
+          <w:rFonts w:asciiTheme="majorBidi" w:hAnsiTheme="majorBidi" w:cstheme="majorBidi"/>
+          <w:szCs w:val="20"/>
+          <w:lang w:bidi="fa-IR"/>
+        </w:rPr>
+        <w:t>repeat these steps until they obtain the</w:t>
+      </w:r>
+      <w:r>
+        <w:rPr>
+          <w:rFonts w:asciiTheme="majorBidi" w:hAnsiTheme="majorBidi" w:cstheme="majorBidi"/>
+          <w:szCs w:val="20"/>
+          <w:lang w:bidi="fa-IR"/>
+        </w:rPr>
+        <w:t xml:space="preserve"> </w:t>
+      </w:r>
+      <w:r>
+        <w:rPr>
+          <w:rFonts w:asciiTheme="majorBidi" w:hAnsiTheme="majorBidi" w:cstheme="majorBidi"/>
+          <w:szCs w:val="20"/>
+          <w:lang w:bidi="fa-IR"/>
+        </w:rPr>
+        <w:t>desired num</w:t>
+      </w:r>
+      <w:r>
+        <w:rPr>
+          <w:rFonts w:asciiTheme="majorBidi" w:hAnsiTheme="majorBidi" w:cstheme="majorBidi"/>
+          <w:szCs w:val="20"/>
+          <w:lang w:bidi="fa-IR"/>
+        </w:rPr>
+        <w:t xml:space="preserve">ber of clusters or the distance </w:t>
+      </w:r>
+      <w:r>
+        <w:rPr>
+          <w:rFonts w:asciiTheme="majorBidi" w:hAnsiTheme="majorBidi" w:cstheme="majorBidi"/>
+          <w:szCs w:val="20"/>
+          <w:lang w:bidi="fa-IR"/>
+        </w:rPr>
+        <w:t>betwee</w:t>
+      </w:r>
+      <w:r>
+        <w:rPr>
+          <w:rFonts w:asciiTheme="majorBidi" w:hAnsiTheme="majorBidi" w:cstheme="majorBidi"/>
+          <w:szCs w:val="20"/>
+          <w:lang w:bidi="fa-IR"/>
+        </w:rPr>
+        <w:t xml:space="preserve">n the two closest clusters goes </w:t>
+      </w:r>
+      <w:r>
+        <w:rPr>
+          <w:rFonts w:asciiTheme="majorBidi" w:hAnsiTheme="majorBidi" w:cstheme="majorBidi"/>
+          <w:szCs w:val="20"/>
+          <w:lang w:bidi="fa-IR"/>
+        </w:rPr>
+        <w:t>above a certain</w:t>
+      </w:r>
+      <w:r>
+        <w:rPr>
+          <w:rFonts w:asciiTheme="majorBidi" w:hAnsiTheme="majorBidi" w:cstheme="majorBidi"/>
+          <w:szCs w:val="20"/>
+          <w:lang w:bidi="fa-IR"/>
+        </w:rPr>
+        <w:t xml:space="preserve"> threshold. The many variations </w:t>
+      </w:r>
+      <w:r>
+        <w:rPr>
+          <w:rFonts w:asciiTheme="majorBidi" w:hAnsiTheme="majorBidi" w:cstheme="majorBidi"/>
+          <w:szCs w:val="20"/>
+          <w:lang w:bidi="fa-IR"/>
+        </w:rPr>
+        <w:t>of agglomerative hierarchical algorithms</w:t>
+      </w:r>
+      <w:r>
+        <w:rPr>
+          <w:rFonts w:asciiTheme="majorBidi" w:hAnsiTheme="majorBidi" w:cstheme="majorBidi"/>
+          <w:szCs w:val="20"/>
+          <w:lang w:bidi="fa-IR"/>
+        </w:rPr>
+        <w:fldChar w:fldCharType="begin" w:fldLock="1"/>
+      </w:r>
+      <w:r>
+        <w:rPr>
+          <w:rFonts w:asciiTheme="majorBidi" w:hAnsiTheme="majorBidi" w:cstheme="majorBidi"/>
+          <w:szCs w:val="20"/>
+          <w:lang w:bidi="fa-IR"/>
+        </w:rPr>
+        <w:instrText>ADDIN CSL_CITATION { "citationItems" : [ { "id" : "ITEM-1", "itemData" : { "DOI" : "10.1126/science.311.5762.765", "ISBN" : "013022278X", "ISSN" : "10959203", "PMID" : "16469891", "abstract" : "Broad overview of all kinds of clustering algorithms (textbook), not really geometry.", "author" : [ { "dropping-particle" : "", "family" : "Jain", "given" : "Anil K", "non-dropping-particle" : "", "parse-names" : false, "suffix" : "" }, { "dropping-particle" : "", "family" : "Dubes", "given" : "Richard C", "non-dropping-particle" : "", "parse-names" : false, "suffix" : "" } ], "container-title" : "Prentice Hall", "id" : "ITEM-1", "issued" : { "date-parts" : [ [ "1988" ] ] }, "number-of-pages" : "320", "title" : "Algorithms for Clustering Data.pdf", "type" : "book", "volume" : "355" }, "uris" : [ "http://www.mendeley.com/documents/?uuid=d4716cf2-d1b6-4020-9da5-f744cc9e293f" ] } ], "mendeley" : { "formattedCitation" : "[7]", "plainTextFormattedCitation" : "[7]", "previouslyFormattedCitation" : "[7]" }, "properties" : { "noteIndex" : 0 }, "schema" : "https://github.com/citation-style-language/schema/raw/master/csl-citation.json" }</w:instrText>
+      </w:r>
+      <w:r>
+        <w:rPr>
+          <w:rFonts w:asciiTheme="majorBidi" w:hAnsiTheme="majorBidi" w:cstheme="majorBidi"/>
+          <w:szCs w:val="20"/>
+          <w:lang w:bidi="fa-IR"/>
+        </w:rPr>
+        <w:fldChar w:fldCharType="separate"/>
+      </w:r>
+      <w:r>
+        <w:rPr>
+          <w:rFonts w:asciiTheme="majorBidi" w:hAnsiTheme="majorBidi" w:cstheme="majorBidi"/>
+          <w:noProof/>
+          <w:szCs w:val="20"/>
+          <w:lang w:bidi="fa-IR"/>
+        </w:rPr>
+        <w:t>[7]</w:t>
+      </w:r>
+      <w:r>
+        <w:rPr>
+          <w:rFonts w:asciiTheme="majorBidi" w:hAnsiTheme="majorBidi" w:cstheme="majorBidi"/>
+          <w:szCs w:val="20"/>
+          <w:lang w:bidi="fa-IR"/>
+        </w:rPr>
+        <w:fldChar w:fldCharType="end"/>
+      </w:r>
+      <w:r>
+        <w:rPr>
+          <w:rFonts w:asciiTheme="majorBidi" w:hAnsiTheme="majorBidi" w:cstheme="majorBidi"/>
+          <w:szCs w:val="20"/>
+          <w:lang w:bidi="fa-IR"/>
+        </w:rPr>
+        <w:t xml:space="preserve"> </w:t>
+      </w:r>
+      <w:r>
+        <w:rPr>
+          <w:rFonts w:asciiTheme="majorBidi" w:hAnsiTheme="majorBidi" w:cstheme="majorBidi"/>
+          <w:szCs w:val="20"/>
+          <w:lang w:bidi="fa-IR"/>
+        </w:rPr>
+        <w:t>primarily differ in how they</w:t>
+      </w:r>
+      <w:r>
+        <w:rPr>
+          <w:rFonts w:asciiTheme="majorBidi" w:hAnsiTheme="majorBidi" w:cstheme="majorBidi"/>
+          <w:szCs w:val="20"/>
+          <w:lang w:bidi="fa-IR"/>
+        </w:rPr>
+        <w:t xml:space="preserve"> </w:t>
+      </w:r>
+      <w:r>
+        <w:rPr>
+          <w:rFonts w:asciiTheme="majorBidi" w:hAnsiTheme="majorBidi" w:cstheme="majorBidi"/>
+          <w:szCs w:val="20"/>
+          <w:lang w:bidi="fa-IR"/>
+        </w:rPr>
+        <w:t xml:space="preserve">update the </w:t>
+      </w:r>
+      <w:r>
+        <w:rPr>
+          <w:rFonts w:asciiTheme="majorBidi" w:hAnsiTheme="majorBidi" w:cstheme="majorBidi"/>
+          <w:szCs w:val="20"/>
+          <w:lang w:bidi="fa-IR"/>
+        </w:rPr>
+        <w:t xml:space="preserve">similarity between existing and </w:t>
+      </w:r>
+      <w:r>
+        <w:rPr>
+          <w:rFonts w:asciiTheme="majorBidi" w:hAnsiTheme="majorBidi" w:cstheme="majorBidi"/>
+          <w:szCs w:val="20"/>
+          <w:lang w:bidi="fa-IR"/>
+        </w:rPr>
+        <w:t>merged clusters.</w:t>
+      </w:r>
+      <w:r>
+        <w:rPr>
+          <w:rFonts w:asciiTheme="majorBidi" w:hAnsiTheme="majorBidi" w:cstheme="majorBidi" w:hint="cs"/>
+          <w:szCs w:val="20"/>
+          <w:rtl/>
+          <w:lang w:bidi="fa-IR"/>
+        </w:rPr>
+        <w:t xml:space="preserve"> </w:t>
+      </w:r>
+      <w:r>
+        <w:rPr>
+          <w:rFonts w:asciiTheme="majorBidi" w:hAnsiTheme="majorBidi" w:cstheme="majorBidi"/>
+          <w:szCs w:val="20"/>
+          <w:lang w:bidi="fa-IR"/>
+        </w:rPr>
+        <w:t>These</w:t>
+      </w:r>
+      <w:r>
+        <w:rPr>
+          <w:rFonts w:asciiTheme="majorBidi" w:hAnsiTheme="majorBidi" w:cstheme="majorBidi"/>
+          <w:szCs w:val="20"/>
+          <w:lang w:bidi="fa-IR"/>
+        </w:rPr>
+        <w:t xml:space="preserve"> schemes fail for data in which points</w:t>
+      </w:r>
+    </w:p>
+    <w:p>
+      <w:pPr>
+        <w:autoSpaceDE w:val="0"/>
+        <w:autoSpaceDN w:val="0"/>
+        <w:adjustRightInd w:val="0"/>
+        <w:spacing w:after="0" w:line="240" w:lineRule="auto"/>
+        <w:jc w:val="both"/>
+        <w:rPr>
+          <w:rFonts w:asciiTheme="majorBidi" w:hAnsiTheme="majorBidi" w:cstheme="majorBidi"/>
+          <w:szCs w:val="20"/>
+          <w:rtl/>
+          <w:lang w:bidi="fa-IR"/>
+        </w:rPr>
+      </w:pPr>
+      <w:r>
+        <w:rPr>
+          <w:rFonts w:asciiTheme="majorBidi" w:hAnsiTheme="majorBidi" w:cstheme="majorBidi"/>
+          <w:szCs w:val="20"/>
+          <w:lang w:bidi="fa-IR"/>
+        </w:rPr>
+        <w:t>In</w:t>
+      </w:r>
+      <w:r>
+        <w:rPr>
+          <w:rFonts w:asciiTheme="majorBidi" w:hAnsiTheme="majorBidi" w:cstheme="majorBidi"/>
+          <w:szCs w:val="20"/>
+          <w:lang w:bidi="fa-IR"/>
+        </w:rPr>
+        <w:t xml:space="preserve"> a given cluster are closer to the center of</w:t>
+      </w:r>
+      <w:r>
+        <w:rPr>
+          <w:rFonts w:asciiTheme="majorBidi" w:hAnsiTheme="majorBidi" w:cstheme="majorBidi" w:hint="cs"/>
+          <w:szCs w:val="20"/>
+          <w:rtl/>
+          <w:lang w:bidi="fa-IR"/>
+        </w:rPr>
+        <w:t xml:space="preserve"> </w:t>
+      </w:r>
+      <w:r>
+        <w:rPr>
+          <w:rFonts w:asciiTheme="majorBidi" w:hAnsiTheme="majorBidi" w:cstheme="majorBidi"/>
+          <w:szCs w:val="20"/>
+          <w:lang w:bidi="fa-IR"/>
+        </w:rPr>
+        <w:t>another cluster than to the center of their</w:t>
+      </w:r>
+      <w:r>
+        <w:rPr>
+          <w:rFonts w:asciiTheme="majorBidi" w:hAnsiTheme="majorBidi" w:cstheme="majorBidi" w:hint="cs"/>
+          <w:szCs w:val="20"/>
+          <w:rtl/>
+          <w:lang w:bidi="fa-IR"/>
+        </w:rPr>
+        <w:t xml:space="preserve"> </w:t>
+      </w:r>
+      <w:r>
+        <w:rPr>
+          <w:rFonts w:asciiTheme="majorBidi" w:hAnsiTheme="majorBidi" w:cstheme="majorBidi"/>
+          <w:szCs w:val="20"/>
+          <w:lang w:bidi="fa-IR"/>
+        </w:rPr>
+        <w:t>own cluster. This situation occurs in many</w:t>
+      </w:r>
+      <w:r>
+        <w:rPr>
+          <w:rFonts w:asciiTheme="majorBidi" w:hAnsiTheme="majorBidi" w:cstheme="majorBidi" w:hint="cs"/>
+          <w:szCs w:val="20"/>
+          <w:rtl/>
+          <w:lang w:bidi="fa-IR"/>
+        </w:rPr>
+        <w:t xml:space="preserve"> </w:t>
+      </w:r>
+      <w:r>
+        <w:rPr>
+          <w:rFonts w:asciiTheme="majorBidi" w:hAnsiTheme="majorBidi" w:cstheme="majorBidi"/>
+          <w:szCs w:val="20"/>
+          <w:lang w:bidi="fa-IR"/>
+        </w:rPr>
+        <w:t>natural clusters</w:t>
+      </w:r>
+      <w:r>
+        <w:rPr>
+          <w:rFonts w:asciiTheme="majorBidi" w:hAnsiTheme="majorBidi" w:cstheme="majorBidi"/>
+          <w:szCs w:val="20"/>
+          <w:lang w:bidi="fa-IR"/>
+        </w:rPr>
+        <w:t>, 4</w:t>
+      </w:r>
+      <w:proofErr w:type="gramStart"/>
+      <w:r>
+        <w:rPr>
+          <w:rFonts w:asciiTheme="majorBidi" w:hAnsiTheme="majorBidi" w:cstheme="majorBidi"/>
+          <w:szCs w:val="20"/>
+          <w:lang w:bidi="fa-IR"/>
+        </w:rPr>
+        <w:t>,8</w:t>
+      </w:r>
+      <w:proofErr w:type="gramEnd"/>
+      <w:r>
+        <w:rPr>
+          <w:rFonts w:asciiTheme="majorBidi" w:hAnsiTheme="majorBidi" w:cstheme="majorBidi"/>
+          <w:szCs w:val="20"/>
+          <w:lang w:bidi="fa-IR"/>
+        </w:rPr>
+        <w:t xml:space="preserve"> for example, if there is a</w:t>
+      </w:r>
+      <w:r>
+        <w:rPr>
+          <w:rFonts w:asciiTheme="majorBidi" w:hAnsiTheme="majorBidi" w:cstheme="majorBidi" w:hint="cs"/>
+          <w:szCs w:val="20"/>
+          <w:rtl/>
+          <w:lang w:bidi="fa-IR"/>
+        </w:rPr>
+        <w:t xml:space="preserve"> </w:t>
+      </w:r>
+      <w:r>
+        <w:rPr>
+          <w:rFonts w:asciiTheme="majorBidi" w:hAnsiTheme="majorBidi" w:cstheme="majorBidi"/>
+          <w:szCs w:val="20"/>
+          <w:lang w:bidi="fa-IR"/>
+        </w:rPr>
+        <w:t>large variation in cluster sizes, as in Figure</w:t>
+      </w:r>
+      <w:r>
+        <w:rPr>
+          <w:rFonts w:asciiTheme="majorBidi" w:hAnsiTheme="majorBidi" w:cstheme="majorBidi" w:hint="cs"/>
+          <w:szCs w:val="20"/>
+          <w:rtl/>
+          <w:lang w:bidi="fa-IR"/>
+        </w:rPr>
+        <w:t xml:space="preserve"> </w:t>
+      </w:r>
+      <w:r>
+        <w:rPr>
+          <w:rFonts w:asciiTheme="majorBidi" w:hAnsiTheme="majorBidi" w:cstheme="majorBidi"/>
+          <w:szCs w:val="20"/>
+          <w:lang w:bidi="fa-IR"/>
+        </w:rPr>
+        <w:t>A1, or when cluster shapes are concave, as in</w:t>
+      </w:r>
+      <w:r>
+        <w:rPr>
+          <w:rFonts w:asciiTheme="majorBidi" w:hAnsiTheme="majorBidi" w:cstheme="majorBidi" w:hint="cs"/>
+          <w:szCs w:val="20"/>
+          <w:rtl/>
+          <w:lang w:bidi="fa-IR"/>
+        </w:rPr>
+        <w:t xml:space="preserve"> </w:t>
+      </w:r>
+      <w:r>
+        <w:rPr>
+          <w:rFonts w:asciiTheme="majorBidi" w:hAnsiTheme="majorBidi" w:cstheme="majorBidi"/>
+          <w:szCs w:val="20"/>
+          <w:lang w:bidi="fa-IR"/>
+        </w:rPr>
+        <w:t>Figure A2.</w:t>
+      </w:r>
+      <w:r>
+        <w:rPr>
+          <w:rFonts w:asciiTheme="majorBidi" w:hAnsiTheme="majorBidi" w:cstheme="majorBidi" w:hint="cs"/>
+          <w:szCs w:val="20"/>
+          <w:rtl/>
+          <w:lang w:bidi="fa-IR"/>
+        </w:rPr>
+        <w:t xml:space="preserve"> </w:t>
+      </w:r>
+    </w:p>
+    <w:p>
+      <w:pPr>
+        <w:autoSpaceDE w:val="0"/>
+        <w:autoSpaceDN w:val="0"/>
+        <w:adjustRightInd w:val="0"/>
+        <w:spacing w:after="0" w:line="240" w:lineRule="auto"/>
+        <w:jc w:val="both"/>
+        <w:rPr>
+          <w:rFonts w:asciiTheme="majorBidi" w:hAnsiTheme="majorBidi" w:cstheme="majorBidi"/>
+          <w:szCs w:val="20"/>
+          <w:rtl/>
+          <w:lang w:bidi="fa-IR"/>
+        </w:rPr>
+      </w:pPr>
+    </w:p>
+    <w:p>
+      <w:pPr>
+        <w:autoSpaceDE w:val="0"/>
+        <w:autoSpaceDN w:val="0"/>
+        <w:adjustRightInd w:val="0"/>
+        <w:spacing w:after="0" w:line="240" w:lineRule="auto"/>
+        <w:jc w:val="both"/>
+        <w:rPr>
+          <w:rFonts w:asciiTheme="majorBidi" w:hAnsiTheme="majorBidi" w:cstheme="majorBidi"/>
+          <w:szCs w:val="20"/>
+          <w:rtl/>
+          <w:lang w:bidi="fa-IR"/>
+        </w:rPr>
+      </w:pPr>
+      <w:r>
+        <w:rPr>
+          <w:rFonts w:asciiTheme="majorBidi" w:hAnsiTheme="majorBidi" w:cstheme="majorBidi"/>
+          <w:szCs w:val="20"/>
+          <w:lang w:bidi="fa-IR"/>
+        </w:rPr>
+        <w:t xml:space="preserve">The </w:t>
+      </w:r>
+      <w:r>
+        <w:rPr>
+          <w:rFonts w:asciiTheme="majorBidi" w:hAnsiTheme="majorBidi" w:cstheme="majorBidi"/>
+          <w:szCs w:val="20"/>
+          <w:lang w:bidi="fa-IR"/>
+        </w:rPr>
+        <w:t>single-link hierarchical method</w:t>
+      </w:r>
+      <w:r>
+        <w:rPr>
+          <w:rFonts w:asciiTheme="majorBidi" w:hAnsiTheme="majorBidi" w:cstheme="majorBidi"/>
+          <w:szCs w:val="20"/>
+          <w:lang w:bidi="fa-IR"/>
+        </w:rPr>
+        <w:t xml:space="preserve"> measures</w:t>
+      </w:r>
+      <w:r>
+        <w:rPr>
+          <w:rFonts w:asciiTheme="majorBidi" w:hAnsiTheme="majorBidi" w:cstheme="majorBidi" w:hint="cs"/>
+          <w:szCs w:val="20"/>
+          <w:rtl/>
+          <w:lang w:bidi="fa-IR"/>
+        </w:rPr>
+        <w:t xml:space="preserve"> </w:t>
+      </w:r>
+      <w:r>
+        <w:rPr>
+          <w:rFonts w:asciiTheme="majorBidi" w:hAnsiTheme="majorBidi" w:cstheme="majorBidi"/>
+          <w:szCs w:val="20"/>
+          <w:lang w:bidi="fa-IR"/>
+        </w:rPr>
+        <w:t>the similarity between two clusters by</w:t>
+      </w:r>
+      <w:r>
+        <w:rPr>
+          <w:rFonts w:asciiTheme="majorBidi" w:hAnsiTheme="majorBidi" w:cstheme="majorBidi" w:hint="cs"/>
+          <w:szCs w:val="20"/>
+          <w:rtl/>
+          <w:lang w:bidi="fa-IR"/>
+        </w:rPr>
+        <w:t xml:space="preserve"> </w:t>
+      </w:r>
+      <w:r>
+        <w:rPr>
+          <w:rFonts w:asciiTheme="majorBidi" w:hAnsiTheme="majorBidi" w:cstheme="majorBidi"/>
+          <w:szCs w:val="20"/>
+          <w:lang w:bidi="fa-IR"/>
+        </w:rPr>
+        <w:t>the similarity of the closest pair of data</w:t>
+      </w:r>
+      <w:r>
+        <w:rPr>
+          <w:rFonts w:asciiTheme="majorBidi" w:hAnsiTheme="majorBidi" w:cstheme="majorBidi" w:hint="cs"/>
+          <w:szCs w:val="20"/>
+          <w:rtl/>
+          <w:lang w:bidi="fa-IR"/>
+        </w:rPr>
+        <w:t xml:space="preserve"> </w:t>
+      </w:r>
+      <w:r>
+        <w:rPr>
+          <w:rFonts w:asciiTheme="majorBidi" w:hAnsiTheme="majorBidi" w:cstheme="majorBidi"/>
+          <w:szCs w:val="20"/>
+          <w:lang w:bidi="fa-IR"/>
+        </w:rPr>
+        <w:t>points belonging to different clusters. Unlike</w:t>
+      </w:r>
+      <w:r>
+        <w:rPr>
+          <w:rFonts w:asciiTheme="majorBidi" w:hAnsiTheme="majorBidi" w:cstheme="majorBidi" w:hint="cs"/>
+          <w:szCs w:val="20"/>
+          <w:rtl/>
+          <w:lang w:bidi="fa-IR"/>
+        </w:rPr>
+        <w:t xml:space="preserve"> </w:t>
+      </w:r>
+      <w:r>
+        <w:rPr>
+          <w:rFonts w:asciiTheme="majorBidi" w:hAnsiTheme="majorBidi" w:cstheme="majorBidi"/>
+          <w:szCs w:val="20"/>
+          <w:lang w:bidi="fa-IR"/>
+        </w:rPr>
+        <w:t>the centroid/</w:t>
+      </w:r>
+      <w:r>
+        <w:rPr>
+          <w:rFonts w:asciiTheme="majorBidi" w:hAnsiTheme="majorBidi" w:cstheme="majorBidi" w:hint="cs"/>
+          <w:szCs w:val="20"/>
+          <w:rtl/>
+          <w:lang w:bidi="fa-IR"/>
+        </w:rPr>
+        <w:t xml:space="preserve"> </w:t>
+      </w:r>
+      <w:proofErr w:type="spellStart"/>
+      <w:r>
+        <w:rPr>
+          <w:rFonts w:asciiTheme="majorBidi" w:hAnsiTheme="majorBidi" w:cstheme="majorBidi"/>
+          <w:szCs w:val="20"/>
+          <w:lang w:bidi="fa-IR"/>
+        </w:rPr>
+        <w:t>medoid</w:t>
+      </w:r>
+      <w:proofErr w:type="spellEnd"/>
+      <w:r>
+        <w:rPr>
+          <w:rFonts w:asciiTheme="majorBidi" w:hAnsiTheme="majorBidi" w:cstheme="majorBidi"/>
+          <w:szCs w:val="20"/>
+          <w:lang w:bidi="fa-IR"/>
+        </w:rPr>
+        <w:t>-based methods, this</w:t>
+      </w:r>
+      <w:r>
+        <w:rPr>
+          <w:rFonts w:asciiTheme="majorBidi" w:hAnsiTheme="majorBidi" w:cstheme="majorBidi" w:hint="cs"/>
+          <w:szCs w:val="20"/>
+          <w:rtl/>
+          <w:lang w:bidi="fa-IR"/>
+        </w:rPr>
+        <w:t xml:space="preserve"> </w:t>
+      </w:r>
+      <w:r>
+        <w:rPr>
+          <w:rFonts w:asciiTheme="majorBidi" w:hAnsiTheme="majorBidi" w:cstheme="majorBidi"/>
+          <w:szCs w:val="20"/>
+          <w:lang w:bidi="fa-IR"/>
+        </w:rPr>
+        <w:t>method can find clusters of arbitrary shape</w:t>
+      </w:r>
+      <w:r>
+        <w:rPr>
+          <w:rFonts w:asciiTheme="majorBidi" w:hAnsiTheme="majorBidi" w:cstheme="majorBidi" w:hint="cs"/>
+          <w:szCs w:val="20"/>
+          <w:rtl/>
+          <w:lang w:bidi="fa-IR"/>
+        </w:rPr>
+        <w:t xml:space="preserve"> </w:t>
+      </w:r>
+      <w:r>
+        <w:rPr>
+          <w:rFonts w:asciiTheme="majorBidi" w:hAnsiTheme="majorBidi" w:cstheme="majorBidi"/>
+          <w:szCs w:val="20"/>
+          <w:lang w:bidi="fa-IR"/>
+        </w:rPr>
+        <w:t>and different sizes. However, it is highly susceptible</w:t>
+      </w:r>
+      <w:r>
+        <w:rPr>
+          <w:rFonts w:asciiTheme="majorBidi" w:hAnsiTheme="majorBidi" w:cstheme="majorBidi" w:hint="cs"/>
+          <w:szCs w:val="20"/>
+          <w:rtl/>
+          <w:lang w:bidi="fa-IR"/>
+        </w:rPr>
+        <w:t xml:space="preserve"> </w:t>
+      </w:r>
+      <w:r>
+        <w:rPr>
+          <w:rFonts w:asciiTheme="majorBidi" w:hAnsiTheme="majorBidi" w:cstheme="majorBidi"/>
+          <w:szCs w:val="20"/>
+          <w:lang w:bidi="fa-IR"/>
+        </w:rPr>
+        <w:t>to noise, outliers, and artifacts.</w:t>
+      </w:r>
+    </w:p>
+    <w:p>
+      <w:pPr>
+        <w:autoSpaceDE w:val="0"/>
+        <w:autoSpaceDN w:val="0"/>
+        <w:adjustRightInd w:val="0"/>
+        <w:spacing w:after="0" w:line="240" w:lineRule="auto"/>
+        <w:jc w:val="both"/>
+        <w:rPr>
+          <w:rFonts w:asciiTheme="majorBidi" w:hAnsiTheme="majorBidi" w:cstheme="majorBidi"/>
+          <w:szCs w:val="20"/>
+          <w:rtl/>
+          <w:lang w:bidi="fa-IR"/>
+        </w:rPr>
+      </w:pPr>
+    </w:p>
+    <w:p>
+      <w:pPr>
+        <w:autoSpaceDE w:val="0"/>
+        <w:autoSpaceDN w:val="0"/>
+        <w:adjustRightInd w:val="0"/>
+        <w:spacing w:after="0" w:line="240" w:lineRule="auto"/>
+        <w:jc w:val="both"/>
+        <w:rPr>
+          <w:rFonts w:asciiTheme="majorBidi" w:hAnsiTheme="majorBidi" w:cstheme="majorBidi"/>
+          <w:szCs w:val="20"/>
+          <w:lang w:bidi="fa-IR"/>
+        </w:rPr>
+      </w:pPr>
+      <w:r>
+        <w:rPr>
+          <w:rFonts w:asciiTheme="majorBidi" w:hAnsiTheme="majorBidi" w:cstheme="majorBidi"/>
+          <w:szCs w:val="20"/>
+          <w:lang w:bidi="fa-IR"/>
+        </w:rPr>
+        <w:t>Researchers have proposed CURE</w:t>
+      </w:r>
+      <w:r>
+        <w:rPr>
+          <w:rFonts w:asciiTheme="majorBidi" w:hAnsiTheme="majorBidi" w:cstheme="majorBidi"/>
+          <w:szCs w:val="20"/>
+          <w:lang w:bidi="fa-IR"/>
+        </w:rPr>
+        <w:fldChar w:fldCharType="begin" w:fldLock="1"/>
+      </w:r>
+      <w:r>
+        <w:rPr>
+          <w:rFonts w:asciiTheme="majorBidi" w:hAnsiTheme="majorBidi" w:cstheme="majorBidi"/>
+          <w:szCs w:val="20"/>
+          <w:lang w:bidi="fa-IR"/>
+        </w:rPr>
+        <w:instrText>ADDIN CSL_CITATION { "citationItems" : [ { "id" : "ITEM-1", "itemData" : { "DOI" : "10.1016/S0306-4379(01)00008-4", "ISBN" : "0897919955", "ISSN" : "03064379", "abstract" : "Clustering, in data mining, is useful for discovering groups and identifying interesting distributions in the underlying data. Traditional clustering algorithms either favor clusters with spherical shapes and similar sizes, or are very fragile in the presence of outliers. We propose a new clustering algorithm called CURE that is more robust to outliers, and identifies clusters having non-spherical shapes and wide variances in size. CURE achieves this by representing each cluster by a certain fixed number of points that are generated by selecting well scattered points from the cluster and then shrinking them toward the center of the cluster by a specified fraction. Having more than one representative point per cluster allows CURE to adjust well to the geometry of non-spherical shapes and the shrinking helps to dampen the effects of outliers. To handle large databases, CURE employs a combination of random sampling and partitioning. A random sample drawn from the data set is first partitioned and each partition is partially clustered. The partial clusters are then clustered in a second pass to yield the desired clusters. Our experimental results confirm that the quality of clusters produced by CURE is much better than those found by existing algorithms. Furthermore, they demonstrate that random sampling and partitioning enable CURE to not only outperform existing algorithms but also to scale well for large databases without sacrificing clustering quality. ?? 2001 Published by Elsevier Science Ltd.", "author" : [ { "dropping-particle" : "", "family" : "Guha", "given" : "Sudipto", "non-dropping-particle" : "", "parse-names" : false, "suffix" : "" }, { "dropping-particle" : "", "family" : "Rastogi", "given" : "Rajeev", "non-dropping-particle" : "", "parse-names" : false, "suffix" : "" }, { "dropping-particle" : "", "family" : "Shim", "given" : "Kyuseok", "non-dropping-particle" : "", "parse-names" : false, "suffix" : "" } ], "container-title" : "Information Systems", "id" : "ITEM-1", "issue" : "1", "issued" : { "date-parts" : [ [ "2001" ] ] }, "page" : "35-58", "title" : "CURE: An efficient clustering algorithm for large databases", "type" : "article-journal", "volume" : "26" }, "uris" : [ "http://www.mendeley.com/documents/?uuid=20d44469-9a88-4342-b0c5-9a0b0a1c47d0" ] } ], "mendeley" : { "formattedCitation" : "[9]", "plainTextFormattedCitation" : "[9]", "previouslyFormattedCitation" : "[9]" }, "properties" : { "noteIndex" : 0 }, "schema" : "https://github.com/citation-style-language/schema/raw/master/csl-citation.json" }</w:instrText>
+      </w:r>
+      <w:r>
+        <w:rPr>
+          <w:rFonts w:asciiTheme="majorBidi" w:hAnsiTheme="majorBidi" w:cstheme="majorBidi"/>
+          <w:szCs w:val="20"/>
+          <w:lang w:bidi="fa-IR"/>
+        </w:rPr>
+        <w:fldChar w:fldCharType="separate"/>
+      </w:r>
+      <w:r>
+        <w:rPr>
+          <w:rFonts w:asciiTheme="majorBidi" w:hAnsiTheme="majorBidi" w:cstheme="majorBidi"/>
+          <w:noProof/>
+          <w:szCs w:val="20"/>
+          <w:lang w:bidi="fa-IR"/>
+        </w:rPr>
+        <w:t>[9]</w:t>
+      </w:r>
+      <w:r>
+        <w:rPr>
+          <w:rFonts w:asciiTheme="majorBidi" w:hAnsiTheme="majorBidi" w:cstheme="majorBidi"/>
+          <w:szCs w:val="20"/>
+          <w:lang w:bidi="fa-IR"/>
+        </w:rPr>
+        <w:fldChar w:fldCharType="end"/>
+      </w:r>
+      <w:r>
+        <w:rPr>
+          <w:rFonts w:asciiTheme="majorBidi" w:hAnsiTheme="majorBidi" w:cstheme="majorBidi" w:hint="cs"/>
+          <w:szCs w:val="20"/>
+          <w:rtl/>
+          <w:lang w:bidi="fa-IR"/>
+        </w:rPr>
+        <w:t xml:space="preserve"> </w:t>
+      </w:r>
+      <w:r>
+        <w:rPr>
+          <w:rFonts w:asciiTheme="majorBidi" w:hAnsiTheme="majorBidi" w:cstheme="majorBidi"/>
+          <w:szCs w:val="20"/>
+          <w:lang w:bidi="fa-IR"/>
+        </w:rPr>
+        <w:t>(Clustering Using Representatives) to remedy</w:t>
+      </w:r>
+      <w:r>
+        <w:rPr>
+          <w:rFonts w:asciiTheme="majorBidi" w:hAnsiTheme="majorBidi" w:cstheme="majorBidi" w:hint="cs"/>
+          <w:szCs w:val="20"/>
+          <w:rtl/>
+          <w:lang w:bidi="fa-IR"/>
+        </w:rPr>
+        <w:t xml:space="preserve"> </w:t>
+      </w:r>
+      <w:r>
+        <w:rPr>
+          <w:rFonts w:asciiTheme="majorBidi" w:hAnsiTheme="majorBidi" w:cstheme="majorBidi"/>
+          <w:szCs w:val="20"/>
+          <w:lang w:bidi="fa-IR"/>
+        </w:rPr>
+        <w:t>the drawbacks of both of these methods</w:t>
+      </w:r>
+      <w:r>
+        <w:rPr>
+          <w:rFonts w:asciiTheme="majorBidi" w:hAnsiTheme="majorBidi" w:cstheme="majorBidi" w:hint="cs"/>
+          <w:szCs w:val="20"/>
+          <w:rtl/>
+          <w:lang w:bidi="fa-IR"/>
+        </w:rPr>
+        <w:t xml:space="preserve"> </w:t>
+      </w:r>
+      <w:r>
+        <w:rPr>
+          <w:rFonts w:asciiTheme="majorBidi" w:hAnsiTheme="majorBidi" w:cstheme="majorBidi"/>
+          <w:szCs w:val="20"/>
+          <w:lang w:bidi="fa-IR"/>
+        </w:rPr>
+        <w:t>while combining their advantages. In</w:t>
+      </w:r>
+      <w:r>
+        <w:rPr>
+          <w:rFonts w:asciiTheme="majorBidi" w:hAnsiTheme="majorBidi" w:cstheme="majorBidi" w:hint="cs"/>
+          <w:szCs w:val="20"/>
+          <w:rtl/>
+          <w:lang w:bidi="fa-IR"/>
+        </w:rPr>
+        <w:t xml:space="preserve"> </w:t>
+      </w:r>
+      <w:r>
+        <w:rPr>
+          <w:rFonts w:asciiTheme="majorBidi" w:hAnsiTheme="majorBidi" w:cstheme="majorBidi"/>
+          <w:szCs w:val="20"/>
+          <w:lang w:bidi="fa-IR"/>
+        </w:rPr>
+        <w:t>CURE, a cluster is represented by selecting</w:t>
+      </w:r>
+      <w:r>
+        <w:rPr>
+          <w:rFonts w:asciiTheme="majorBidi" w:hAnsiTheme="majorBidi" w:cstheme="majorBidi" w:hint="cs"/>
+          <w:szCs w:val="20"/>
+          <w:rtl/>
+          <w:lang w:bidi="fa-IR"/>
+        </w:rPr>
+        <w:t xml:space="preserve"> </w:t>
+      </w:r>
+      <w:r>
+        <w:rPr>
+          <w:rFonts w:asciiTheme="majorBidi" w:hAnsiTheme="majorBidi" w:cstheme="majorBidi"/>
+          <w:szCs w:val="20"/>
+          <w:lang w:bidi="fa-IR"/>
+        </w:rPr>
+        <w:t xml:space="preserve">a </w:t>
+      </w:r>
+      <w:r>
+        <w:rPr>
+          <w:rFonts w:asciiTheme="majorBidi" w:hAnsiTheme="majorBidi" w:cstheme="majorBidi"/>
+          <w:szCs w:val="20"/>
+          <w:lang w:bidi="fa-IR"/>
+        </w:rPr>
+        <w:lastRenderedPageBreak/>
+        <w:t>constant number of well-scattered points</w:t>
+      </w:r>
+      <w:r>
+        <w:rPr>
+          <w:rFonts w:asciiTheme="majorBidi" w:hAnsiTheme="majorBidi" w:cstheme="majorBidi" w:hint="cs"/>
+          <w:szCs w:val="20"/>
+          <w:rtl/>
+          <w:lang w:bidi="fa-IR"/>
+        </w:rPr>
+        <w:t xml:space="preserve"> </w:t>
+      </w:r>
+      <w:r>
+        <w:rPr>
+          <w:rFonts w:asciiTheme="majorBidi" w:hAnsiTheme="majorBidi" w:cstheme="majorBidi"/>
+          <w:szCs w:val="20"/>
+          <w:lang w:bidi="fa-IR"/>
+        </w:rPr>
+        <w:t>and</w:t>
+      </w:r>
+      <w:r>
+        <w:rPr>
+          <w:rFonts w:asciiTheme="majorBidi" w:hAnsiTheme="majorBidi" w:cstheme="majorBidi" w:hint="cs"/>
+          <w:szCs w:val="20"/>
+          <w:rtl/>
+          <w:lang w:bidi="fa-IR"/>
+        </w:rPr>
+        <w:t xml:space="preserve"> </w:t>
+      </w:r>
+      <w:r>
+        <w:rPr>
+          <w:rFonts w:asciiTheme="majorBidi" w:hAnsiTheme="majorBidi" w:cstheme="majorBidi"/>
+          <w:szCs w:val="20"/>
+          <w:lang w:bidi="fa-IR"/>
+        </w:rPr>
+        <w:t>s</w:t>
+      </w:r>
+      <w:r>
+        <w:rPr>
+          <w:rFonts w:asciiTheme="majorBidi" w:hAnsiTheme="majorBidi" w:cstheme="majorBidi"/>
+          <w:szCs w:val="20"/>
+          <w:lang w:bidi="fa-IR"/>
+        </w:rPr>
+        <w:t>hrinking them toward the cluster’s</w:t>
+      </w:r>
+      <w:r>
+        <w:rPr>
+          <w:rFonts w:asciiTheme="majorBidi" w:hAnsiTheme="majorBidi" w:cstheme="majorBidi" w:hint="cs"/>
+          <w:szCs w:val="20"/>
+          <w:rtl/>
+          <w:lang w:bidi="fa-IR"/>
+        </w:rPr>
+        <w:t xml:space="preserve"> </w:t>
+      </w:r>
+      <w:r>
+        <w:rPr>
+          <w:rFonts w:asciiTheme="majorBidi" w:hAnsiTheme="majorBidi" w:cstheme="majorBidi"/>
+          <w:szCs w:val="20"/>
+          <w:lang w:bidi="fa-IR"/>
+        </w:rPr>
+        <w:t>centroid, according to a shrinking factor.</w:t>
+      </w:r>
+      <w:r>
+        <w:rPr>
+          <w:rFonts w:asciiTheme="majorBidi" w:hAnsiTheme="majorBidi" w:cstheme="majorBidi" w:hint="cs"/>
+          <w:szCs w:val="20"/>
+          <w:rtl/>
+          <w:lang w:bidi="fa-IR"/>
+        </w:rPr>
+        <w:t xml:space="preserve"> </w:t>
+      </w:r>
+      <w:r>
+        <w:rPr>
+          <w:rFonts w:asciiTheme="majorBidi" w:hAnsiTheme="majorBidi" w:cstheme="majorBidi"/>
+          <w:szCs w:val="20"/>
+          <w:lang w:bidi="fa-IR"/>
+        </w:rPr>
+        <w:t>CURE measures the similarity between two</w:t>
+      </w:r>
+      <w:r>
+        <w:rPr>
+          <w:rFonts w:asciiTheme="majorBidi" w:hAnsiTheme="majorBidi" w:cstheme="majorBidi" w:hint="cs"/>
+          <w:szCs w:val="20"/>
+          <w:rtl/>
+          <w:lang w:bidi="fa-IR"/>
+        </w:rPr>
+        <w:t xml:space="preserve"> </w:t>
+      </w:r>
+      <w:r>
+        <w:rPr>
+          <w:rFonts w:asciiTheme="majorBidi" w:hAnsiTheme="majorBidi" w:cstheme="majorBidi"/>
+          <w:szCs w:val="20"/>
+          <w:lang w:bidi="fa-IR"/>
+        </w:rPr>
+        <w:t>clusters by the similarity of the closest pair</w:t>
+      </w:r>
+      <w:r>
+        <w:rPr>
+          <w:rFonts w:asciiTheme="majorBidi" w:hAnsiTheme="majorBidi" w:cstheme="majorBidi" w:hint="cs"/>
+          <w:szCs w:val="20"/>
+          <w:rtl/>
+          <w:lang w:bidi="fa-IR"/>
+        </w:rPr>
+        <w:t xml:space="preserve"> </w:t>
+      </w:r>
+      <w:r>
+        <w:rPr>
+          <w:rFonts w:asciiTheme="majorBidi" w:hAnsiTheme="majorBidi" w:cstheme="majorBidi"/>
+          <w:szCs w:val="20"/>
+          <w:lang w:bidi="fa-IR"/>
+        </w:rPr>
+        <w:t>of points belonging to different clusters.</w:t>
+      </w:r>
+      <w:r>
+        <w:rPr>
+          <w:rFonts w:asciiTheme="majorBidi" w:hAnsiTheme="majorBidi" w:cstheme="majorBidi" w:hint="cs"/>
+          <w:szCs w:val="20"/>
+          <w:rtl/>
+          <w:lang w:bidi="fa-IR"/>
+        </w:rPr>
+        <w:t xml:space="preserve"> </w:t>
+      </w:r>
+      <w:r>
+        <w:rPr>
+          <w:rFonts w:asciiTheme="majorBidi" w:hAnsiTheme="majorBidi" w:cstheme="majorBidi"/>
+          <w:szCs w:val="20"/>
+          <w:lang w:bidi="fa-IR"/>
+        </w:rPr>
+        <w:t>Unlike centroid/</w:t>
+      </w:r>
+      <w:r>
+        <w:rPr>
+          <w:rFonts w:asciiTheme="majorBidi" w:hAnsiTheme="majorBidi" w:cstheme="majorBidi" w:hint="cs"/>
+          <w:szCs w:val="20"/>
+          <w:rtl/>
+          <w:lang w:bidi="fa-IR"/>
+        </w:rPr>
+        <w:t xml:space="preserve"> </w:t>
+      </w:r>
+      <w:proofErr w:type="spellStart"/>
+      <w:r>
+        <w:rPr>
+          <w:rFonts w:asciiTheme="majorBidi" w:hAnsiTheme="majorBidi" w:cstheme="majorBidi"/>
+          <w:szCs w:val="20"/>
+          <w:lang w:bidi="fa-IR"/>
+        </w:rPr>
+        <w:t>medoid</w:t>
+      </w:r>
+      <w:proofErr w:type="spellEnd"/>
+      <w:r>
+        <w:rPr>
+          <w:rFonts w:asciiTheme="majorBidi" w:hAnsiTheme="majorBidi" w:cstheme="majorBidi"/>
+          <w:szCs w:val="20"/>
+          <w:lang w:bidi="fa-IR"/>
+        </w:rPr>
+        <w:t>-based methods,</w:t>
+      </w:r>
+      <w:r>
+        <w:rPr>
+          <w:rFonts w:asciiTheme="majorBidi" w:hAnsiTheme="majorBidi" w:cstheme="majorBidi" w:hint="cs"/>
+          <w:szCs w:val="20"/>
+          <w:rtl/>
+          <w:lang w:bidi="fa-IR"/>
+        </w:rPr>
+        <w:t xml:space="preserve"> </w:t>
+      </w:r>
+      <w:r>
+        <w:rPr>
+          <w:rFonts w:asciiTheme="majorBidi" w:hAnsiTheme="majorBidi" w:cstheme="majorBidi"/>
+          <w:szCs w:val="20"/>
+          <w:lang w:bidi="fa-IR"/>
+        </w:rPr>
+        <w:t>CURE can find clusters of arbitrary shapes</w:t>
+      </w:r>
+      <w:r>
+        <w:rPr>
+          <w:rFonts w:asciiTheme="majorBidi" w:hAnsiTheme="majorBidi" w:cstheme="majorBidi" w:hint="cs"/>
+          <w:szCs w:val="20"/>
+          <w:rtl/>
+          <w:lang w:bidi="fa-IR"/>
+        </w:rPr>
+        <w:t xml:space="preserve"> </w:t>
+      </w:r>
+      <w:r>
+        <w:rPr>
+          <w:rFonts w:asciiTheme="majorBidi" w:hAnsiTheme="majorBidi" w:cstheme="majorBidi"/>
+          <w:szCs w:val="20"/>
+          <w:lang w:bidi="fa-IR"/>
+        </w:rPr>
+        <w:t>and sizes, as</w:t>
+      </w:r>
+      <w:r>
+        <w:rPr>
+          <w:rFonts w:asciiTheme="majorBidi" w:hAnsiTheme="majorBidi" w:cstheme="majorBidi"/>
+          <w:szCs w:val="20"/>
+          <w:lang w:bidi="fa-IR"/>
+        </w:rPr>
+        <w:t xml:space="preserve"> it represents each cluster via</w:t>
+      </w:r>
+      <w:r>
+        <w:rPr>
+          <w:rFonts w:asciiTheme="majorBidi" w:hAnsiTheme="majorBidi" w:cstheme="majorBidi" w:hint="cs"/>
+          <w:szCs w:val="20"/>
+          <w:rtl/>
+          <w:lang w:bidi="fa-IR"/>
+        </w:rPr>
+        <w:t xml:space="preserve"> </w:t>
+      </w:r>
+      <w:r>
+        <w:rPr>
+          <w:rFonts w:asciiTheme="majorBidi" w:hAnsiTheme="majorBidi" w:cstheme="majorBidi"/>
+          <w:szCs w:val="20"/>
+          <w:lang w:bidi="fa-IR"/>
+        </w:rPr>
+        <w:t>multiple repre</w:t>
+      </w:r>
+      <w:r>
+        <w:rPr>
+          <w:rFonts w:asciiTheme="majorBidi" w:hAnsiTheme="majorBidi" w:cstheme="majorBidi"/>
+          <w:szCs w:val="20"/>
+          <w:lang w:bidi="fa-IR"/>
+        </w:rPr>
+        <w:t>sentative points. Shrinking the</w:t>
+      </w:r>
+      <w:r>
+        <w:rPr>
+          <w:rFonts w:asciiTheme="majorBidi" w:hAnsiTheme="majorBidi" w:cstheme="majorBidi" w:hint="cs"/>
+          <w:szCs w:val="20"/>
+          <w:rtl/>
+          <w:lang w:bidi="fa-IR"/>
+        </w:rPr>
+        <w:t xml:space="preserve"> </w:t>
+      </w:r>
+      <w:r>
+        <w:rPr>
+          <w:rFonts w:asciiTheme="majorBidi" w:hAnsiTheme="majorBidi" w:cstheme="majorBidi"/>
+          <w:szCs w:val="20"/>
+          <w:lang w:bidi="fa-IR"/>
+        </w:rPr>
+        <w:t>representa</w:t>
+      </w:r>
+      <w:r>
+        <w:rPr>
+          <w:rFonts w:asciiTheme="majorBidi" w:hAnsiTheme="majorBidi" w:cstheme="majorBidi"/>
+          <w:szCs w:val="20"/>
+          <w:lang w:bidi="fa-IR"/>
+        </w:rPr>
+        <w:t>tive points toward the centroid</w:t>
+      </w:r>
+      <w:r>
+        <w:rPr>
+          <w:rFonts w:asciiTheme="majorBidi" w:hAnsiTheme="majorBidi" w:cstheme="majorBidi" w:hint="cs"/>
+          <w:szCs w:val="20"/>
+          <w:rtl/>
+          <w:lang w:bidi="fa-IR"/>
+        </w:rPr>
+        <w:t xml:space="preserve"> </w:t>
+      </w:r>
+      <w:r>
+        <w:rPr>
+          <w:rFonts w:asciiTheme="majorBidi" w:hAnsiTheme="majorBidi" w:cstheme="majorBidi"/>
+          <w:szCs w:val="20"/>
+          <w:lang w:bidi="fa-IR"/>
+        </w:rPr>
+        <w:t>allows CURE to avoid some of the problems</w:t>
+      </w:r>
+      <w:r>
+        <w:rPr>
+          <w:rFonts w:asciiTheme="majorBidi" w:hAnsiTheme="majorBidi" w:cstheme="majorBidi" w:hint="cs"/>
+          <w:szCs w:val="20"/>
+          <w:rtl/>
+          <w:lang w:bidi="fa-IR"/>
+        </w:rPr>
+        <w:t xml:space="preserve"> </w:t>
+      </w:r>
+      <w:r>
+        <w:rPr>
+          <w:rFonts w:asciiTheme="majorBidi" w:hAnsiTheme="majorBidi" w:cstheme="majorBidi"/>
+          <w:szCs w:val="20"/>
+          <w:lang w:bidi="fa-IR"/>
+        </w:rPr>
+        <w:t>associated with noise and outliers. However,</w:t>
+      </w:r>
+      <w:r>
+        <w:rPr>
+          <w:rFonts w:asciiTheme="majorBidi" w:hAnsiTheme="majorBidi" w:cstheme="majorBidi" w:hint="cs"/>
+          <w:szCs w:val="20"/>
+          <w:rtl/>
+          <w:lang w:bidi="fa-IR"/>
+        </w:rPr>
+        <w:t xml:space="preserve"> </w:t>
+      </w:r>
+      <w:r>
+        <w:rPr>
+          <w:rFonts w:asciiTheme="majorBidi" w:hAnsiTheme="majorBidi" w:cstheme="majorBidi"/>
+          <w:szCs w:val="20"/>
+          <w:lang w:bidi="fa-IR"/>
+        </w:rPr>
+        <w:t>these techniq</w:t>
+      </w:r>
+      <w:r>
+        <w:rPr>
+          <w:rFonts w:asciiTheme="majorBidi" w:hAnsiTheme="majorBidi" w:cstheme="majorBidi"/>
+          <w:szCs w:val="20"/>
+          <w:lang w:bidi="fa-IR"/>
+        </w:rPr>
+        <w:t>ues fail to account for special</w:t>
+      </w:r>
+      <w:r>
+        <w:rPr>
+          <w:rFonts w:asciiTheme="majorBidi" w:hAnsiTheme="majorBidi" w:cstheme="majorBidi" w:hint="cs"/>
+          <w:szCs w:val="20"/>
+          <w:rtl/>
+          <w:lang w:bidi="fa-IR"/>
+        </w:rPr>
+        <w:t xml:space="preserve"> </w:t>
+      </w:r>
+      <w:r>
+        <w:rPr>
+          <w:rFonts w:asciiTheme="majorBidi" w:hAnsiTheme="majorBidi" w:cstheme="majorBidi"/>
+          <w:szCs w:val="20"/>
+          <w:lang w:bidi="fa-IR"/>
+        </w:rPr>
+        <w:t>characteristi</w:t>
+      </w:r>
+      <w:r>
+        <w:rPr>
+          <w:rFonts w:asciiTheme="majorBidi" w:hAnsiTheme="majorBidi" w:cstheme="majorBidi"/>
+          <w:szCs w:val="20"/>
+          <w:lang w:bidi="fa-IR"/>
+        </w:rPr>
+        <w:t>cs of individual clusters. They</w:t>
+      </w:r>
+      <w:r>
+        <w:rPr>
+          <w:rFonts w:asciiTheme="majorBidi" w:hAnsiTheme="majorBidi" w:cstheme="majorBidi" w:hint="cs"/>
+          <w:szCs w:val="20"/>
+          <w:rtl/>
+          <w:lang w:bidi="fa-IR"/>
+        </w:rPr>
+        <w:t xml:space="preserve"> </w:t>
+      </w:r>
+      <w:r>
+        <w:rPr>
+          <w:rFonts w:asciiTheme="majorBidi" w:hAnsiTheme="majorBidi" w:cstheme="majorBidi"/>
+          <w:szCs w:val="20"/>
+          <w:lang w:bidi="fa-IR"/>
+        </w:rPr>
+        <w:t>can make i</w:t>
+      </w:r>
+      <w:r>
+        <w:rPr>
+          <w:rFonts w:asciiTheme="majorBidi" w:hAnsiTheme="majorBidi" w:cstheme="majorBidi"/>
+          <w:szCs w:val="20"/>
+          <w:lang w:bidi="fa-IR"/>
+        </w:rPr>
+        <w:t>ncorrect merging decisions when</w:t>
+      </w:r>
+      <w:r>
+        <w:rPr>
+          <w:rFonts w:asciiTheme="majorBidi" w:hAnsiTheme="majorBidi" w:cstheme="majorBidi" w:hint="cs"/>
+          <w:szCs w:val="20"/>
+          <w:rtl/>
+          <w:lang w:bidi="fa-IR"/>
+        </w:rPr>
+        <w:t xml:space="preserve"> </w:t>
+      </w:r>
+      <w:r>
+        <w:rPr>
+          <w:rFonts w:asciiTheme="majorBidi" w:hAnsiTheme="majorBidi" w:cstheme="majorBidi"/>
+          <w:szCs w:val="20"/>
+          <w:lang w:bidi="fa-IR"/>
+        </w:rPr>
+        <w:t>the unde</w:t>
+      </w:r>
+      <w:r>
+        <w:rPr>
+          <w:rFonts w:asciiTheme="majorBidi" w:hAnsiTheme="majorBidi" w:cstheme="majorBidi"/>
+          <w:szCs w:val="20"/>
+          <w:lang w:bidi="fa-IR"/>
+        </w:rPr>
+        <w:t>rlying data does not follow the</w:t>
+      </w:r>
+      <w:r>
+        <w:rPr>
+          <w:rFonts w:asciiTheme="majorBidi" w:hAnsiTheme="majorBidi" w:cstheme="majorBidi" w:hint="cs"/>
+          <w:szCs w:val="20"/>
+          <w:rtl/>
+          <w:lang w:bidi="fa-IR"/>
+        </w:rPr>
+        <w:t xml:space="preserve"> </w:t>
+      </w:r>
+      <w:r>
+        <w:rPr>
+          <w:rFonts w:asciiTheme="majorBidi" w:hAnsiTheme="majorBidi" w:cstheme="majorBidi"/>
+          <w:szCs w:val="20"/>
+          <w:lang w:bidi="fa-IR"/>
+        </w:rPr>
+        <w:t>assumed model or when noise is present.</w:t>
+      </w:r>
+    </w:p>
+    <w:p>
+      <w:pPr>
+        <w:autoSpaceDE w:val="0"/>
+        <w:autoSpaceDN w:val="0"/>
+        <w:adjustRightInd w:val="0"/>
+        <w:spacing w:after="0" w:line="240" w:lineRule="auto"/>
+        <w:jc w:val="both"/>
+        <w:rPr>
+          <w:rFonts w:asciiTheme="majorBidi" w:hAnsiTheme="majorBidi" w:cstheme="majorBidi"/>
+          <w:szCs w:val="20"/>
+          <w:lang w:bidi="fa-IR"/>
+        </w:rPr>
+      </w:pPr>
+    </w:p>
+    <w:p>
+      <w:pPr>
+        <w:autoSpaceDE w:val="0"/>
+        <w:autoSpaceDN w:val="0"/>
+        <w:adjustRightInd w:val="0"/>
+        <w:spacing w:after="0" w:line="240" w:lineRule="auto"/>
+        <w:jc w:val="both"/>
+        <w:rPr>
+          <w:rFonts w:asciiTheme="majorBidi" w:hAnsiTheme="majorBidi" w:cstheme="majorBidi"/>
+          <w:szCs w:val="20"/>
+          <w:lang w:bidi="fa-IR"/>
+        </w:rPr>
+      </w:pPr>
+      <w:r>
+        <w:rPr>
+          <w:rFonts w:asciiTheme="majorBidi" w:hAnsiTheme="majorBidi" w:cstheme="majorBidi"/>
+          <w:szCs w:val="20"/>
+          <w:lang w:bidi="fa-IR"/>
+        </w:rPr>
+        <w:t>Rock</w:t>
+      </w:r>
+      <w:r>
+        <w:rPr>
+          <w:rFonts w:asciiTheme="majorBidi" w:hAnsiTheme="majorBidi" w:cstheme="majorBidi"/>
+          <w:szCs w:val="20"/>
+          <w:lang w:bidi="fa-IR"/>
+        </w:rPr>
+        <w:fldChar w:fldCharType="begin" w:fldLock="1"/>
+      </w:r>
+      <w:r>
+        <w:rPr>
+          <w:rFonts w:asciiTheme="majorBidi" w:hAnsiTheme="majorBidi" w:cstheme="majorBidi"/>
+          <w:szCs w:val="20"/>
+          <w:lang w:bidi="fa-IR"/>
+        </w:rPr>
+        <w:instrText>ADDIN CSL_CITATION { "citationItems" : [ { "id" : "ITEM-1", "itemData" : { "DOI" : "10.1016/S0306-4379(00)00022-3", "ISBN" : "0-7695-0071-4", "ISSN" : "03064379", "abstract" : "Clustering, in data mining, is useful to discover distribution patterns in the underlying data. Clustering algorithms usually employ a distance metric based (e.g., euclidean) similarity measure in order to partition the database such that data points in the same partition are more similar than points in different partitions. In this paper, we study clustering algorithms for data with boolean and categorical attributes. We show that traditional clustering algorithms that use distances between points for clustering are not appropriate for boolean and categorical attributes. Instead, we propose a novel concept of links to measure the similarity/proximity between a pair of data points. We develop a robust hierarchical clustering algorithm ROCK that employs links and not distances when merging clusters. Our methods naturally extend to non-metric similarity measures that are relevant in situations where a domain expert/similarity table is the only source of knowledge. In addition to presenting detailed complexity results for ROCK, we also conduct an experimental study with real-life as well as synthetic data sets to demonstrate the effectiveness of our techniques. For data with categorical attributes, our findings indicate that ROCK not only generates better quality clusters than traditional algorithms, but it also exhibits good scalability properties.", "author" : [ { "dropping-particle" : "", "family" : "Guha", "given" : "Sudipto", "non-dropping-particle" : "", "parse-names" : false, "suffix" : "" }, { "dropping-particle" : "", "family" : "Rastogi", "given" : "Rajeev", "non-dropping-particle" : "", "parse-names" : false, "suffix" : "" }, { "dropping-particle" : "", "family" : "Shim", "given" : "Kyuseok", "non-dropping-particle" : "", "parse-names" : false, "suffix" : "" } ], "container-title" : "Information Systems", "id" : "ITEM-1", "issue" : "5", "issued" : { "date-parts" : [ [ "2000" ] ] }, "page" : "345-366", "title" : "Rock: a robust clustering algorithm for categorical attributes", "type" : "article-journal", "volume" : "25" }, "uris" : [ "http://www.mendeley.com/documents/?uuid=c83696be-bfea-4e04-b614-5a12189a325e" ] } ], "mendeley" : { "formattedCitation" : "[10]", "plainTextFormattedCitation" : "[10]", "previouslyFormattedCitation" : "[10]" }, "properties" : { "noteIndex" : 0 }, "schema" : "https://github.com/citation-style-language/schema/raw/master/csl-citation.json" }</w:instrText>
+      </w:r>
+      <w:r>
+        <w:rPr>
+          <w:rFonts w:asciiTheme="majorBidi" w:hAnsiTheme="majorBidi" w:cstheme="majorBidi"/>
+          <w:szCs w:val="20"/>
+          <w:lang w:bidi="fa-IR"/>
+        </w:rPr>
+        <w:fldChar w:fldCharType="separate"/>
+      </w:r>
+      <w:r>
+        <w:rPr>
+          <w:rFonts w:asciiTheme="majorBidi" w:hAnsiTheme="majorBidi" w:cstheme="majorBidi"/>
+          <w:noProof/>
+          <w:szCs w:val="20"/>
+          <w:lang w:bidi="fa-IR"/>
+        </w:rPr>
+        <w:t>[10]</w:t>
+      </w:r>
+      <w:r>
+        <w:rPr>
+          <w:rFonts w:asciiTheme="majorBidi" w:hAnsiTheme="majorBidi" w:cstheme="majorBidi"/>
+          <w:szCs w:val="20"/>
+          <w:lang w:bidi="fa-IR"/>
+        </w:rPr>
+        <w:fldChar w:fldCharType="end"/>
+      </w:r>
+      <w:r>
+        <w:rPr>
+          <w:rFonts w:asciiTheme="majorBidi" w:hAnsiTheme="majorBidi" w:cstheme="majorBidi"/>
+          <w:szCs w:val="20"/>
+          <w:lang w:bidi="fa-IR"/>
+        </w:rPr>
+        <w:t xml:space="preserve"> </w:t>
+      </w:r>
+      <w:r>
+        <w:rPr>
+          <w:rFonts w:asciiTheme="majorBidi" w:hAnsiTheme="majorBidi" w:cstheme="majorBidi"/>
+          <w:szCs w:val="20"/>
+          <w:lang w:bidi="fa-IR"/>
+        </w:rPr>
+        <w:t>(</w:t>
+      </w:r>
+      <w:r>
+        <w:rPr>
+          <w:rFonts w:asciiTheme="majorBidi" w:hAnsiTheme="majorBidi" w:cstheme="majorBidi"/>
+          <w:szCs w:val="20"/>
+          <w:lang w:bidi="fa-IR"/>
+        </w:rPr>
+        <w:t xml:space="preserve">Robust Clustering Using Links), </w:t>
+      </w:r>
+      <w:r>
+        <w:rPr>
+          <w:rFonts w:asciiTheme="majorBidi" w:hAnsiTheme="majorBidi" w:cstheme="majorBidi"/>
+          <w:szCs w:val="20"/>
+          <w:lang w:bidi="fa-IR"/>
+        </w:rPr>
+        <w:t>a recently de</w:t>
+      </w:r>
+      <w:r>
+        <w:rPr>
+          <w:rFonts w:asciiTheme="majorBidi" w:hAnsiTheme="majorBidi" w:cstheme="majorBidi"/>
+          <w:szCs w:val="20"/>
+          <w:lang w:bidi="fa-IR"/>
+        </w:rPr>
+        <w:t xml:space="preserve">veloped algorithm that operates </w:t>
+      </w:r>
+      <w:r>
+        <w:rPr>
+          <w:rFonts w:asciiTheme="majorBidi" w:hAnsiTheme="majorBidi" w:cstheme="majorBidi"/>
+          <w:szCs w:val="20"/>
+          <w:lang w:bidi="fa-IR"/>
+        </w:rPr>
+        <w:t>on a deriv</w:t>
+      </w:r>
+      <w:r>
+        <w:rPr>
+          <w:rFonts w:asciiTheme="majorBidi" w:hAnsiTheme="majorBidi" w:cstheme="majorBidi"/>
+          <w:szCs w:val="20"/>
+          <w:lang w:bidi="fa-IR"/>
+        </w:rPr>
+        <w:t xml:space="preserve">ed similarity graph, scales the </w:t>
+      </w:r>
+      <w:r>
+        <w:rPr>
+          <w:rFonts w:asciiTheme="majorBidi" w:hAnsiTheme="majorBidi" w:cstheme="majorBidi"/>
           <w:b/>
           <w:bCs/>
           <w:szCs w:val="20"/>
-        </w:rPr>
-      </w:pPr>
-      <w:r>
+          <w:lang w:bidi="fa-IR"/>
+        </w:rPr>
+        <w:t>aggregate interconnectivity</w:t>
+      </w:r>
+      <w:r>
+        <w:rPr>
+          <w:rFonts w:asciiTheme="majorBidi" w:hAnsiTheme="majorBidi" w:cstheme="majorBidi"/>
+          <w:szCs w:val="20"/>
+          <w:lang w:bidi="fa-IR"/>
+        </w:rPr>
+        <w:t xml:space="preserve"> with respect to </w:t>
+      </w:r>
+      <w:r>
+        <w:rPr>
+          <w:rFonts w:asciiTheme="majorBidi" w:hAnsiTheme="majorBidi" w:cstheme="majorBidi"/>
+          <w:szCs w:val="20"/>
+          <w:lang w:bidi="fa-IR"/>
+        </w:rPr>
+        <w:t>a user-specified interconnectivity model.</w:t>
+      </w:r>
+      <w:r>
+        <w:rPr>
+          <w:rFonts w:asciiTheme="majorBidi" w:hAnsiTheme="majorBidi" w:cstheme="majorBidi"/>
+          <w:szCs w:val="20"/>
+          <w:lang w:bidi="fa-IR"/>
+        </w:rPr>
+        <w:t xml:space="preserve"> </w:t>
+      </w:r>
+    </w:p>
+    <w:p>
+      <w:pPr>
+        <w:autoSpaceDE w:val="0"/>
+        <w:autoSpaceDN w:val="0"/>
+        <w:adjustRightInd w:val="0"/>
+        <w:spacing w:after="0" w:line="240" w:lineRule="auto"/>
+        <w:jc w:val="both"/>
+        <w:rPr>
+          <w:rFonts w:asciiTheme="majorBidi" w:hAnsiTheme="majorBidi" w:cstheme="majorBidi"/>
+          <w:szCs w:val="20"/>
+          <w:lang w:bidi="fa-IR"/>
+        </w:rPr>
+      </w:pPr>
+    </w:p>
+    <w:p>
+      <w:pPr>
+        <w:autoSpaceDE w:val="0"/>
+        <w:autoSpaceDN w:val="0"/>
+        <w:adjustRightInd w:val="0"/>
+        <w:spacing w:after="0" w:line="240" w:lineRule="auto"/>
+        <w:jc w:val="both"/>
+        <w:rPr>
+          <w:rFonts w:asciiTheme="majorBidi" w:hAnsiTheme="majorBidi" w:cstheme="majorBidi"/>
+          <w:szCs w:val="20"/>
+          <w:lang w:bidi="fa-IR"/>
+        </w:rPr>
+      </w:pPr>
+      <w:r>
+        <w:rPr>
+          <w:rFonts w:asciiTheme="majorBidi" w:hAnsiTheme="majorBidi" w:cstheme="majorBidi"/>
+          <w:szCs w:val="20"/>
+          <w:lang w:bidi="fa-IR"/>
+        </w:rPr>
+        <w:t xml:space="preserve">In some algorithms, the similarity between two clusters is captured by the aggregate of the similarities (that is, the interconnectivity) among pairs of items belonging to different clusters. The rationale for this approach is that </w:t>
+      </w:r>
+      <w:r>
+        <w:rPr>
+          <w:rFonts w:asciiTheme="majorBidi" w:hAnsiTheme="majorBidi" w:cstheme="majorBidi"/>
+          <w:szCs w:val="20"/>
+          <w:lang w:bidi="fa-IR"/>
+        </w:rPr>
+        <w:t>sub-</w:t>
+      </w:r>
+      <w:r>
+        <w:rPr>
+          <w:rFonts w:asciiTheme="majorBidi" w:hAnsiTheme="majorBidi" w:cstheme="majorBidi"/>
+          <w:szCs w:val="20"/>
+          <w:lang w:bidi="fa-IR"/>
+        </w:rPr>
+        <w:t>clusters belonging to the same cluster will tend to have high interconnectivity. But the aggregate interconnectivity between two clusters depends on the size of the clusters; in general, pairs of larger clusters will have higher interconnectivity. Many such schemes normalize the aggregate similarity between a pair of clusters with respect to the expected interconnectivity of the clusters involved. For example, the widely used group-average method2 assumes fully connected clusters, and thus scales the aggregate similarity between two clusters by n ´m, where n and m are the number of members in the two clusters.</w:t>
+      </w:r>
+    </w:p>
+    <w:p>
+      <w:pPr>
+        <w:autoSpaceDE w:val="0"/>
+        <w:autoSpaceDN w:val="0"/>
+        <w:adjustRightInd w:val="0"/>
+        <w:spacing w:after="0" w:line="240" w:lineRule="auto"/>
+        <w:jc w:val="both"/>
+        <w:rPr>
+          <w:rFonts w:asciiTheme="majorBidi" w:hAnsiTheme="majorBidi" w:cstheme="majorBidi"/>
+          <w:szCs w:val="20"/>
+          <w:lang w:bidi="fa-IR"/>
+        </w:rPr>
+      </w:pPr>
+    </w:p>
+    <w:p>
+      <w:pPr>
+        <w:autoSpaceDE w:val="0"/>
+        <w:autoSpaceDN w:val="0"/>
+        <w:adjustRightInd w:val="0"/>
+        <w:spacing w:after="0" w:line="240" w:lineRule="auto"/>
+        <w:jc w:val="both"/>
+        <w:rPr>
+          <w:rFonts w:asciiTheme="majorBidi" w:hAnsiTheme="majorBidi" w:cstheme="majorBidi"/>
+          <w:szCs w:val="20"/>
+          <w:lang w:bidi="fa-IR"/>
+        </w:rPr>
+      </w:pPr>
+      <w:r>
+        <w:rPr>
+          <w:rFonts w:asciiTheme="majorBidi" w:hAnsiTheme="majorBidi" w:cstheme="majorBidi"/>
+          <w:szCs w:val="20"/>
+          <w:lang w:bidi="fa-IR"/>
+        </w:rPr>
+        <w:t>However, t</w:t>
+      </w:r>
+      <w:r>
+        <w:rPr>
+          <w:rFonts w:asciiTheme="majorBidi" w:hAnsiTheme="majorBidi" w:cstheme="majorBidi"/>
+          <w:szCs w:val="20"/>
+          <w:lang w:bidi="fa-IR"/>
+        </w:rPr>
+        <w:t>he major limitation of all such s</w:t>
+      </w:r>
+      <w:r>
+        <w:rPr>
+          <w:rFonts w:asciiTheme="majorBidi" w:hAnsiTheme="majorBidi" w:cstheme="majorBidi"/>
+          <w:szCs w:val="20"/>
+          <w:lang w:bidi="fa-IR"/>
+        </w:rPr>
+        <w:t>chemes is that they assume a static, user</w:t>
+      </w:r>
+      <w:r>
+        <w:rPr>
+          <w:rFonts w:asciiTheme="majorBidi" w:hAnsiTheme="majorBidi" w:cstheme="majorBidi"/>
+          <w:szCs w:val="20"/>
+          <w:lang w:bidi="fa-IR"/>
+        </w:rPr>
+        <w:t>-</w:t>
+      </w:r>
+      <w:r>
+        <w:rPr>
+          <w:rFonts w:asciiTheme="majorBidi" w:hAnsiTheme="majorBidi" w:cstheme="majorBidi"/>
+          <w:szCs w:val="20"/>
+          <w:lang w:bidi="fa-IR"/>
+        </w:rPr>
+        <w:t>supplied</w:t>
+      </w:r>
+      <w:r>
+        <w:rPr>
+          <w:rFonts w:asciiTheme="majorBidi" w:hAnsiTheme="majorBidi" w:cstheme="majorBidi"/>
+          <w:szCs w:val="20"/>
+          <w:lang w:bidi="fa-IR"/>
+        </w:rPr>
+        <w:t xml:space="preserve"> </w:t>
+      </w:r>
+      <w:r>
+        <w:rPr>
+          <w:rFonts w:asciiTheme="majorBidi" w:hAnsiTheme="majorBidi" w:cstheme="majorBidi"/>
+          <w:szCs w:val="20"/>
+          <w:lang w:bidi="fa-IR"/>
+        </w:rPr>
+        <w:t>interconnectivity model. Such</w:t>
+      </w:r>
+      <w:r>
+        <w:rPr>
+          <w:rFonts w:asciiTheme="majorBidi" w:hAnsiTheme="majorBidi" w:cstheme="majorBidi"/>
+          <w:szCs w:val="20"/>
+          <w:lang w:bidi="fa-IR"/>
+        </w:rPr>
+        <w:t xml:space="preserve"> </w:t>
+      </w:r>
+      <w:r>
+        <w:rPr>
+          <w:rFonts w:asciiTheme="majorBidi" w:hAnsiTheme="majorBidi" w:cstheme="majorBidi"/>
+          <w:szCs w:val="20"/>
+          <w:lang w:bidi="fa-IR"/>
+        </w:rPr>
+        <w:t>models are in</w:t>
+      </w:r>
+      <w:r>
+        <w:rPr>
+          <w:rFonts w:asciiTheme="majorBidi" w:hAnsiTheme="majorBidi" w:cstheme="majorBidi"/>
+          <w:szCs w:val="20"/>
+          <w:lang w:bidi="fa-IR"/>
+        </w:rPr>
+        <w:t xml:space="preserve">flexible and can easily lead to </w:t>
+      </w:r>
+      <w:r>
+        <w:rPr>
+          <w:rFonts w:asciiTheme="majorBidi" w:hAnsiTheme="majorBidi" w:cstheme="majorBidi"/>
+          <w:szCs w:val="20"/>
+          <w:lang w:bidi="fa-IR"/>
+        </w:rPr>
+        <w:t>in</w:t>
+      </w:r>
+      <w:r>
+        <w:rPr>
+          <w:rFonts w:asciiTheme="majorBidi" w:hAnsiTheme="majorBidi" w:cstheme="majorBidi"/>
+          <w:szCs w:val="20"/>
+          <w:lang w:bidi="fa-IR"/>
+        </w:rPr>
+        <w:t>c</w:t>
+      </w:r>
+      <w:r>
+        <w:rPr>
+          <w:rFonts w:asciiTheme="majorBidi" w:hAnsiTheme="majorBidi" w:cstheme="majorBidi"/>
+          <w:szCs w:val="20"/>
+          <w:lang w:bidi="fa-IR"/>
+        </w:rPr>
+        <w:t>orrect merging decisions when the model</w:t>
+      </w:r>
+      <w:r>
+        <w:rPr>
+          <w:rFonts w:asciiTheme="majorBidi" w:hAnsiTheme="majorBidi" w:cstheme="majorBidi"/>
+          <w:szCs w:val="20"/>
+          <w:lang w:bidi="fa-IR"/>
+        </w:rPr>
+        <w:t xml:space="preserve"> </w:t>
+      </w:r>
+      <w:r>
+        <w:rPr>
+          <w:rFonts w:asciiTheme="majorBidi" w:hAnsiTheme="majorBidi" w:cstheme="majorBidi"/>
+          <w:szCs w:val="20"/>
+          <w:lang w:bidi="fa-IR"/>
+        </w:rPr>
+        <w:t>under- or overestimates the interconnectivity</w:t>
+      </w:r>
+      <w:r>
+        <w:rPr>
+          <w:rFonts w:asciiTheme="majorBidi" w:hAnsiTheme="majorBidi" w:cstheme="majorBidi"/>
+          <w:szCs w:val="20"/>
+          <w:lang w:bidi="fa-IR"/>
+        </w:rPr>
+        <w:t xml:space="preserve"> </w:t>
+      </w:r>
+      <w:r>
+        <w:rPr>
+          <w:rFonts w:asciiTheme="majorBidi" w:hAnsiTheme="majorBidi" w:cstheme="majorBidi"/>
+          <w:szCs w:val="20"/>
+          <w:lang w:bidi="fa-IR"/>
+        </w:rPr>
+        <w:t>of the data set or when different clusters</w:t>
+      </w:r>
+      <w:r>
+        <w:rPr>
+          <w:rFonts w:asciiTheme="majorBidi" w:hAnsiTheme="majorBidi" w:cstheme="majorBidi"/>
+          <w:szCs w:val="20"/>
+          <w:lang w:bidi="fa-IR"/>
+        </w:rPr>
+        <w:t xml:space="preserve"> </w:t>
+      </w:r>
+      <w:r>
+        <w:rPr>
+          <w:rFonts w:asciiTheme="majorBidi" w:hAnsiTheme="majorBidi" w:cstheme="majorBidi"/>
+          <w:szCs w:val="20"/>
+          <w:lang w:bidi="fa-IR"/>
+        </w:rPr>
+        <w:t>exhibit different interconnectivity characteristics.</w:t>
+      </w:r>
+      <w:r>
+        <w:rPr>
+          <w:rFonts w:asciiTheme="majorBidi" w:hAnsiTheme="majorBidi" w:cstheme="majorBidi"/>
+          <w:szCs w:val="20"/>
+          <w:lang w:bidi="fa-IR"/>
+        </w:rPr>
+        <w:t xml:space="preserve"> </w:t>
+      </w:r>
+      <w:r>
+        <w:rPr>
+          <w:rFonts w:asciiTheme="majorBidi" w:hAnsiTheme="majorBidi" w:cstheme="majorBidi"/>
+          <w:szCs w:val="20"/>
+          <w:lang w:bidi="fa-IR"/>
+        </w:rPr>
+        <w:t>Although some schemes allow the</w:t>
+      </w:r>
+      <w:r>
+        <w:rPr>
+          <w:rFonts w:asciiTheme="majorBidi" w:hAnsiTheme="majorBidi" w:cstheme="majorBidi"/>
+          <w:szCs w:val="20"/>
+          <w:lang w:bidi="fa-IR"/>
+        </w:rPr>
+        <w:t xml:space="preserve"> </w:t>
+      </w:r>
+      <w:r>
+        <w:rPr>
+          <w:rFonts w:asciiTheme="majorBidi" w:hAnsiTheme="majorBidi" w:cstheme="majorBidi"/>
+          <w:szCs w:val="20"/>
+          <w:lang w:bidi="fa-IR"/>
+        </w:rPr>
+        <w:t>connectivity to vary for different problem</w:t>
+      </w:r>
+      <w:r>
+        <w:rPr>
+          <w:rFonts w:asciiTheme="majorBidi" w:hAnsiTheme="majorBidi" w:cstheme="majorBidi"/>
+          <w:szCs w:val="20"/>
+          <w:lang w:bidi="fa-IR"/>
+        </w:rPr>
+        <w:t xml:space="preserve"> </w:t>
+      </w:r>
+      <w:r>
+        <w:rPr>
+          <w:rFonts w:asciiTheme="majorBidi" w:hAnsiTheme="majorBidi" w:cstheme="majorBidi"/>
+          <w:szCs w:val="20"/>
+          <w:lang w:bidi="fa-IR"/>
+        </w:rPr>
+        <w:t>domains (as does Rock</w:t>
+      </w:r>
+      <w:r>
+        <w:rPr>
+          <w:rFonts w:asciiTheme="majorBidi" w:hAnsiTheme="majorBidi" w:cstheme="majorBidi"/>
+          <w:szCs w:val="20"/>
+          <w:lang w:bidi="fa-IR"/>
+        </w:rPr>
+        <w:fldChar w:fldCharType="begin" w:fldLock="1"/>
+      </w:r>
+      <w:r>
+        <w:rPr>
+          <w:rFonts w:asciiTheme="majorBidi" w:hAnsiTheme="majorBidi" w:cstheme="majorBidi"/>
+          <w:szCs w:val="20"/>
+          <w:lang w:bidi="fa-IR"/>
+        </w:rPr>
+        <w:instrText>ADDIN CSL_CITATION { "citationItems" : [ { "id" : "ITEM-1", "itemData" : { "DOI" : "10.1016/S0306-4379(00)00022-3", "ISBN" : "0-7695-0071-4", "ISSN" : "03064379", "abstract" : "Clustering, in data mining, is useful to discover distribution patterns in the underlying data. Clustering algorithms usually employ a distance metric based (e.g., euclidean) similarity measure in order to partition the database such that data points in the same partition are more similar than points in different partitions. In this paper, we study clustering algorithms for data with boolean and categorical attributes. We show that traditional clustering algorithms that use distances between points for clustering are not appropriate for boolean and categorical attributes. Instead, we propose a novel concept of links to measure the similarity/proximity between a pair of data points. We develop a robust hierarchical clustering algorithm ROCK that employs links and not distances when merging clusters. Our methods naturally extend to non-metric similarity measures that are relevant in situations where a domain expert/similarity table is the only source of knowledge. In addition to presenting detailed complexity results for ROCK, we also conduct an experimental study with real-life as well as synthetic data sets to demonstrate the effectiveness of our techniques. For data with categorical attributes, our findings indicate that ROCK not only generates better quality clusters than traditional algorithms, but it also exhibits good scalability properties.", "author" : [ { "dropping-particle" : "", "family" : "Guha", "given" : "Sudipto", "non-dropping-particle" : "", "parse-names" : false, "suffix" : "" }, { "dropping-particle" : "", "family" : "Rastogi", "given" : "Rajeev", "non-dropping-particle" : "", "parse-names" : false, "suffix" : "" }, { "dropping-particle" : "", "family" : "Shim", "given" : "Kyuseok", "non-dropping-particle" : "", "parse-names" : false, "suffix" : "" } ], "container-title" : "Information Systems", "id" : "ITEM-1", "issue" : "5", "issued" : { "date-parts" : [ [ "2000" ] ] }, "page" : "345-366", "title" : "Rock: a robust clustering algorithm for categorical attributes", "type" : "article-journal", "volume" : "25" }, "uris" : [ "http://www.mendeley.com/documents/?uuid=c83696be-bfea-4e04-b614-5a12189a325e" ] } ], "mendeley" : { "formattedCitation" : "[10]", "plainTextFormattedCitation" : "[10]" }, "properties" : { "noteIndex" : 0 }, "schema" : "https://github.com/citation-style-language/schema/raw/master/csl-citation.json" }</w:instrText>
+      </w:r>
+      <w:r>
+        <w:rPr>
+          <w:rFonts w:asciiTheme="majorBidi" w:hAnsiTheme="majorBidi" w:cstheme="majorBidi"/>
+          <w:szCs w:val="20"/>
+          <w:lang w:bidi="fa-IR"/>
+        </w:rPr>
+        <w:fldChar w:fldCharType="separate"/>
+      </w:r>
+      <w:r>
+        <w:rPr>
+          <w:rFonts w:asciiTheme="majorBidi" w:hAnsiTheme="majorBidi" w:cstheme="majorBidi"/>
+          <w:noProof/>
+          <w:szCs w:val="20"/>
+          <w:lang w:bidi="fa-IR"/>
+        </w:rPr>
+        <w:t>[10]</w:t>
+      </w:r>
+      <w:r>
+        <w:rPr>
+          <w:rFonts w:asciiTheme="majorBidi" w:hAnsiTheme="majorBidi" w:cstheme="majorBidi"/>
+          <w:szCs w:val="20"/>
+          <w:lang w:bidi="fa-IR"/>
+        </w:rPr>
+        <w:fldChar w:fldCharType="end"/>
+      </w:r>
+      <w:r>
+        <w:rPr>
+          <w:rFonts w:asciiTheme="majorBidi" w:hAnsiTheme="majorBidi" w:cstheme="majorBidi"/>
+          <w:szCs w:val="20"/>
+          <w:lang w:bidi="fa-IR"/>
+        </w:rPr>
+        <w:t>), it is still the same</w:t>
+      </w:r>
+      <w:r>
+        <w:rPr>
+          <w:rFonts w:asciiTheme="majorBidi" w:hAnsiTheme="majorBidi" w:cstheme="majorBidi"/>
+          <w:szCs w:val="20"/>
+          <w:lang w:bidi="fa-IR"/>
+        </w:rPr>
+        <w:t xml:space="preserve"> </w:t>
+      </w:r>
+      <w:r>
+        <w:rPr>
+          <w:rFonts w:asciiTheme="majorBidi" w:hAnsiTheme="majorBidi" w:cstheme="majorBidi"/>
+          <w:szCs w:val="20"/>
+          <w:lang w:bidi="fa-IR"/>
+        </w:rPr>
+        <w:t xml:space="preserve">for all clusters </w:t>
+      </w:r>
+      <w:r>
+        <w:rPr>
+          <w:rFonts w:asciiTheme="majorBidi" w:hAnsiTheme="majorBidi" w:cstheme="majorBidi"/>
+          <w:szCs w:val="20"/>
+          <w:lang w:bidi="fa-IR"/>
+        </w:rPr>
+        <w:t xml:space="preserve">irrespective of their densities </w:t>
+      </w:r>
+      <w:r>
+        <w:rPr>
+          <w:rFonts w:asciiTheme="majorBidi" w:hAnsiTheme="majorBidi" w:cstheme="majorBidi"/>
+          <w:szCs w:val="20"/>
+          <w:lang w:bidi="fa-IR"/>
+        </w:rPr>
+        <w:t>and shapes.</w:t>
+      </w:r>
+    </w:p>
+    <w:p>
+      <w:pPr>
+        <w:autoSpaceDE w:val="0"/>
+        <w:autoSpaceDN w:val="0"/>
+        <w:adjustRightInd w:val="0"/>
+        <w:spacing w:after="0" w:line="240" w:lineRule="auto"/>
+        <w:jc w:val="both"/>
+        <w:rPr>
+          <w:rFonts w:asciiTheme="majorBidi" w:hAnsiTheme="majorBidi" w:cstheme="majorBidi"/>
+          <w:szCs w:val="20"/>
+          <w:rtl/>
+          <w:lang w:bidi="fa-IR"/>
+        </w:rPr>
+      </w:pPr>
+      <w:bookmarkStart w:id="0" w:name="_GoBack"/>
+      <w:bookmarkEnd w:id="0"/>
+    </w:p>
+    <w:p>
+      <w:pPr>
+        <w:autoSpaceDE w:val="0"/>
+        <w:autoSpaceDN w:val="0"/>
+        <w:adjustRightInd w:val="0"/>
+        <w:spacing w:after="0" w:line="240" w:lineRule="auto"/>
+        <w:rPr>
+          <w:rFonts w:asciiTheme="majorBidi" w:hAnsiTheme="majorBidi" w:cstheme="majorBidi"/>
+          <w:szCs w:val="20"/>
+          <w:lang w:bidi="fa-IR"/>
+        </w:rPr>
+      </w:pPr>
+    </w:p>
+    <w:p>
+      <w:pPr>
+        <w:autoSpaceDE w:val="0"/>
+        <w:autoSpaceDN w:val="0"/>
+        <w:adjustRightInd w:val="0"/>
+        <w:spacing w:after="0" w:line="240" w:lineRule="auto"/>
+        <w:jc w:val="both"/>
         <w:rPr>
           <w:rFonts w:asciiTheme="majorBidi" w:hAnsiTheme="majorBidi" w:cstheme="majorBidi"/>
           <w:b/>
           <w:bCs/>
           <w:szCs w:val="20"/>
-        </w:rPr>
-        <w:t>2.3) K-Means Initialization Issue:</w:t>
+          <w:lang w:bidi="fa-IR"/>
+        </w:rPr>
+      </w:pPr>
+      <w:r>
+        <w:rPr>
+          <w:rFonts w:asciiTheme="majorBidi" w:hAnsiTheme="majorBidi" w:cstheme="majorBidi"/>
+          <w:b/>
+          <w:bCs/>
+          <w:szCs w:val="20"/>
+          <w:lang w:bidi="fa-IR"/>
+        </w:rPr>
+        <w:t>2.4) Recent Approaches on Clustering Improvement</w:t>
       </w:r>
     </w:p>
     <w:p>
       <w:pPr>
+        <w:autoSpaceDE w:val="0"/>
+        <w:autoSpaceDN w:val="0"/>
+        <w:adjustRightInd w:val="0"/>
+        <w:spacing w:after="0" w:line="240" w:lineRule="auto"/>
         <w:jc w:val="both"/>
         <w:rPr>
           <w:rFonts w:asciiTheme="majorBidi" w:hAnsiTheme="majorBidi" w:cstheme="majorBidi"/>
           <w:b/>
           <w:bCs/>
           <w:szCs w:val="20"/>
-        </w:rPr>
-      </w:pPr>
-      <w:bookmarkStart w:id="0" w:name="_GoBack"/>
-      <w:r>
+          <w:lang w:bidi="fa-IR"/>
+        </w:rPr>
+      </w:pPr>
+    </w:p>
+    <w:p>
+      <w:pPr>
+        <w:autoSpaceDE w:val="0"/>
+        <w:autoSpaceDN w:val="0"/>
+        <w:adjustRightInd w:val="0"/>
+        <w:spacing w:after="0" w:line="240" w:lineRule="auto"/>
+        <w:jc w:val="both"/>
+        <w:rPr>
+          <w:rFonts w:asciiTheme="majorBidi" w:hAnsiTheme="majorBidi" w:cstheme="majorBidi"/>
+          <w:szCs w:val="20"/>
+          <w:lang w:bidi="fa-IR"/>
+        </w:rPr>
+      </w:pPr>
+    </w:p>
+    <w:p>
+      <w:pPr>
+        <w:autoSpaceDE w:val="0"/>
+        <w:autoSpaceDN w:val="0"/>
+        <w:adjustRightInd w:val="0"/>
+        <w:spacing w:after="0" w:line="240" w:lineRule="auto"/>
+        <w:jc w:val="both"/>
+        <w:rPr>
+          <w:rFonts w:asciiTheme="majorBidi" w:hAnsiTheme="majorBidi" w:cstheme="majorBidi"/>
+          <w:szCs w:val="20"/>
+          <w:lang w:bidi="fa-IR"/>
+        </w:rPr>
+      </w:pPr>
+      <w:r>
+        <w:rPr>
+          <w:rFonts w:asciiTheme="majorBidi" w:hAnsiTheme="majorBidi" w:cstheme="majorBidi"/>
+          <w:szCs w:val="20"/>
+          <w:lang w:bidi="fa-IR"/>
+        </w:rPr>
+        <w:t xml:space="preserve">In </w:t>
+      </w:r>
+      <w:r>
+        <w:rPr>
+          <w:rFonts w:asciiTheme="majorBidi" w:hAnsiTheme="majorBidi" w:cstheme="majorBidi"/>
+          <w:szCs w:val="20"/>
+          <w:lang w:bidi="fa-IR"/>
+        </w:rPr>
+        <w:t>1999, a new method of hierarchical clustering using dynamic modeling have been proposed called Chameleon</w:t>
+      </w:r>
+      <w:r>
+        <w:rPr>
+          <w:rFonts w:asciiTheme="majorBidi" w:hAnsiTheme="majorBidi" w:cstheme="majorBidi"/>
+          <w:szCs w:val="20"/>
+          <w:lang w:bidi="fa-IR"/>
+        </w:rPr>
+        <w:fldChar w:fldCharType="begin" w:fldLock="1"/>
+      </w:r>
+      <w:r>
+        <w:rPr>
+          <w:rFonts w:asciiTheme="majorBidi" w:hAnsiTheme="majorBidi" w:cstheme="majorBidi"/>
+          <w:szCs w:val="20"/>
+          <w:lang w:bidi="fa-IR"/>
+        </w:rPr>
+        <w:instrText>ADDIN CSL_CITATION { "citationItems" : [ { "id" : "ITEM-1", "itemData" : { "DOI" : "10.1109/2.781637", "ISBN" : "0018-9162 VO - 32", "ISSN" : "00189162", "PMID" : "781637", "abstract" : "Clustering is a discovery process in data mining. It groups a set of data in a way that maximizes the similarity within clusters and minimizes the similarity between two different clusters. Many advanced algorithms have difficulty dealing with highly variable clusters that do not follow a preconceived model. By basing its selections on both interconnectivity and closeness, the Chameleon algorithm yields accurate results for these highly variable clusters. Existing algorithms use a static model of the clusters and do not use information about the nature of individual clusters as they are merged. Furthermore, one set of schemes (the CURE algorithm and related schemes) ignores the information about the aggregate interconnectivity of items in two clusters. Another set of schemes (the Rock algorithm, group averaging method, and related schemes) ignores information about the closeness of two clusters as defined by the similarity of the closest items across two clusters. By considering either interconnectivity or closeness only, these algorithms can select and merge the wrong pair of clusters. Chameleon's key feature is that it accounts for both interconnectivity and closeness in identifying the most similar pair of clusters. Chameleon finds the clusters in the data set by using a two-phase algorithm. During the first phase, Chameleon uses a graph partitioning algorithm to cluster the data items into several relatively small subclusters. During the second phase, it uses an algorithm to find the genuine clusters by repeatedly combining these subclusters", "author" : [ { "dropping-particle" : "", "family" : "Karypis", "given" : "George", "non-dropping-particle" : "", "parse-names" : false, "suffix" : "" }, { "dropping-particle" : "", "family" : "Han", "given" : "Eui-Hong", "non-dropping-particle" : "", "parse-names" : false, "suffix" : "" }, { "dropping-particle" : "", "family" : "Kumar", "given" : "Vipin", "non-dropping-particle" : "", "parse-names" : false, "suffix" : "" } ], "container-title" : "Computer", "id" : "ITEM-1", "issue" : "8", "issued" : { "date-parts" : [ [ "1999" ] ] }, "page" : "68-75", "title" : "Chameleon: hierarchical clustering using dynamic modeling", "type" : "article-journal", "volume" : "32" }, "uris" : [ "http://www.mendeley.com/documents/?uuid=72fdef59-d606-4b7a-8b7d-6af3a9c010ad" ] } ], "mendeley" : { "formattedCitation" : "[11]", "plainTextFormattedCitation" : "[11]", "previouslyFormattedCitation" : "[11]" }, "properties" : { "noteIndex" : 0 }, "schema" : "https://github.com/citation-style-language/schema/raw/master/csl-citation.json" }</w:instrText>
+      </w:r>
+      <w:r>
+        <w:rPr>
+          <w:rFonts w:asciiTheme="majorBidi" w:hAnsiTheme="majorBidi" w:cstheme="majorBidi"/>
+          <w:szCs w:val="20"/>
+          <w:lang w:bidi="fa-IR"/>
+        </w:rPr>
+        <w:fldChar w:fldCharType="separate"/>
+      </w:r>
+      <w:r>
+        <w:rPr>
+          <w:rFonts w:asciiTheme="majorBidi" w:hAnsiTheme="majorBidi" w:cstheme="majorBidi"/>
+          <w:noProof/>
+          <w:szCs w:val="20"/>
+          <w:lang w:bidi="fa-IR"/>
+        </w:rPr>
+        <w:t>[11]</w:t>
+      </w:r>
+      <w:r>
+        <w:rPr>
+          <w:rFonts w:asciiTheme="majorBidi" w:hAnsiTheme="majorBidi" w:cstheme="majorBidi"/>
+          <w:szCs w:val="20"/>
+          <w:lang w:bidi="fa-IR"/>
+        </w:rPr>
+        <w:fldChar w:fldCharType="end"/>
+      </w:r>
+      <w:r>
+        <w:rPr>
+          <w:rFonts w:asciiTheme="majorBidi" w:hAnsiTheme="majorBidi" w:cstheme="majorBidi"/>
+          <w:szCs w:val="20"/>
+          <w:lang w:bidi="fa-IR"/>
+        </w:rPr>
+        <w:t xml:space="preserve"> </w:t>
+      </w:r>
+      <w:r>
+        <w:rPr>
+          <w:rFonts w:asciiTheme="majorBidi" w:hAnsiTheme="majorBidi" w:cstheme="majorBidi"/>
+          <w:szCs w:val="20"/>
+          <w:lang w:bidi="fa-IR"/>
+        </w:rPr>
+        <w:t xml:space="preserve">. </w:t>
+      </w:r>
+      <w:r>
+        <w:rPr>
+          <w:rFonts w:asciiTheme="majorBidi" w:hAnsiTheme="majorBidi" w:cstheme="majorBidi"/>
+          <w:szCs w:val="20"/>
+          <w:highlight w:val="cyan"/>
+          <w:lang w:bidi="fa-IR"/>
+        </w:rPr>
+        <w:t>Chameleon is a new agglomerative hierarchical clustering</w:t>
+      </w:r>
+      <w:r>
+        <w:rPr>
+          <w:rFonts w:asciiTheme="majorBidi" w:hAnsiTheme="majorBidi" w:cstheme="majorBidi"/>
+          <w:szCs w:val="20"/>
+          <w:highlight w:val="cyan"/>
+          <w:lang w:bidi="fa-IR"/>
+        </w:rPr>
+        <w:t xml:space="preserve"> </w:t>
+      </w:r>
+      <w:r>
+        <w:rPr>
+          <w:rFonts w:asciiTheme="majorBidi" w:hAnsiTheme="majorBidi" w:cstheme="majorBidi"/>
+          <w:szCs w:val="20"/>
+          <w:highlight w:val="cyan"/>
+          <w:lang w:bidi="fa-IR"/>
+        </w:rPr>
+        <w:t>algorithm.</w:t>
+      </w:r>
+      <w:r>
+        <w:rPr>
+          <w:rFonts w:asciiTheme="majorBidi" w:hAnsiTheme="majorBidi" w:cstheme="majorBidi"/>
+          <w:szCs w:val="20"/>
+          <w:highlight w:val="cyan"/>
+          <w:lang w:bidi="fa-IR"/>
+        </w:rPr>
+        <w:t xml:space="preserve"> </w:t>
+      </w:r>
+      <w:r>
+        <w:rPr>
+          <w:rFonts w:asciiTheme="majorBidi" w:hAnsiTheme="majorBidi" w:cstheme="majorBidi"/>
+          <w:szCs w:val="20"/>
+          <w:highlight w:val="cyan"/>
+          <w:lang w:bidi="fa-IR"/>
+        </w:rPr>
+        <w:t xml:space="preserve">Chameleon uses an </w:t>
+      </w:r>
+      <w:r>
+        <w:rPr>
+          <w:rFonts w:asciiTheme="majorBidi" w:hAnsiTheme="majorBidi" w:cstheme="majorBidi"/>
+          <w:szCs w:val="20"/>
+          <w:highlight w:val="cyan"/>
+          <w:lang w:bidi="fa-IR"/>
+        </w:rPr>
+        <w:t>approach to model the degree</w:t>
+      </w:r>
+      <w:r>
+        <w:rPr>
+          <w:rFonts w:asciiTheme="majorBidi" w:hAnsiTheme="majorBidi" w:cstheme="majorBidi"/>
+          <w:szCs w:val="20"/>
+          <w:highlight w:val="cyan"/>
+          <w:lang w:bidi="fa-IR"/>
+        </w:rPr>
+        <w:t xml:space="preserve"> o</w:t>
+      </w:r>
+      <w:r>
+        <w:rPr>
+          <w:rFonts w:asciiTheme="majorBidi" w:hAnsiTheme="majorBidi" w:cstheme="majorBidi"/>
+          <w:szCs w:val="20"/>
+          <w:highlight w:val="cyan"/>
+          <w:lang w:bidi="fa-IR"/>
+        </w:rPr>
+        <w:t>f interconnectivity and closeness between each pair of</w:t>
+      </w:r>
+      <w:r>
+        <w:rPr>
+          <w:rFonts w:asciiTheme="majorBidi" w:hAnsiTheme="majorBidi" w:cstheme="majorBidi"/>
+          <w:szCs w:val="20"/>
+          <w:highlight w:val="cyan"/>
+          <w:lang w:bidi="fa-IR"/>
+        </w:rPr>
+        <w:t xml:space="preserve"> </w:t>
+      </w:r>
+      <w:r>
+        <w:rPr>
+          <w:rFonts w:asciiTheme="majorBidi" w:hAnsiTheme="majorBidi" w:cstheme="majorBidi"/>
+          <w:szCs w:val="20"/>
+          <w:highlight w:val="cyan"/>
+          <w:lang w:bidi="fa-IR"/>
+        </w:rPr>
+        <w:t>clusters</w:t>
+      </w:r>
+      <w:r>
+        <w:rPr>
+          <w:rFonts w:asciiTheme="majorBidi" w:hAnsiTheme="majorBidi" w:cstheme="majorBidi"/>
+          <w:szCs w:val="20"/>
+          <w:highlight w:val="cyan"/>
+          <w:lang w:bidi="fa-IR"/>
+        </w:rPr>
+        <w:t>.</w:t>
+      </w:r>
+      <w:r>
+        <w:rPr>
+          <w:rFonts w:asciiTheme="majorBidi" w:hAnsiTheme="majorBidi" w:cstheme="majorBidi"/>
+          <w:szCs w:val="20"/>
+          <w:highlight w:val="cyan"/>
+          <w:lang w:bidi="fa-IR"/>
+        </w:rPr>
+        <w:t xml:space="preserve"> </w:t>
+      </w:r>
+      <w:r>
+        <w:rPr>
+          <w:rFonts w:asciiTheme="majorBidi" w:hAnsiTheme="majorBidi" w:cstheme="majorBidi"/>
+          <w:szCs w:val="20"/>
+          <w:highlight w:val="cyan"/>
+          <w:lang w:bidi="fa-IR"/>
+        </w:rPr>
+        <w:t>Chameleon finds the clusters in the data set by using</w:t>
+      </w:r>
+      <w:r>
+        <w:rPr>
+          <w:rFonts w:asciiTheme="majorBidi" w:hAnsiTheme="majorBidi" w:cstheme="majorBidi"/>
+          <w:szCs w:val="20"/>
+          <w:highlight w:val="cyan"/>
+          <w:lang w:bidi="fa-IR"/>
+        </w:rPr>
+        <w:t xml:space="preserve"> </w:t>
+      </w:r>
+      <w:r>
+        <w:rPr>
+          <w:rFonts w:asciiTheme="majorBidi" w:hAnsiTheme="majorBidi" w:cstheme="majorBidi"/>
+          <w:szCs w:val="20"/>
+          <w:highlight w:val="cyan"/>
+          <w:lang w:bidi="fa-IR"/>
+        </w:rPr>
+        <w:t>a two-phase algorithm. During the first phase,</w:t>
+      </w:r>
+      <w:r>
+        <w:rPr>
+          <w:rFonts w:asciiTheme="majorBidi" w:hAnsiTheme="majorBidi" w:cstheme="majorBidi"/>
+          <w:szCs w:val="20"/>
+          <w:highlight w:val="cyan"/>
+          <w:lang w:bidi="fa-IR"/>
+        </w:rPr>
+        <w:t xml:space="preserve"> </w:t>
+      </w:r>
+      <w:r>
+        <w:rPr>
+          <w:rFonts w:asciiTheme="majorBidi" w:hAnsiTheme="majorBidi" w:cstheme="majorBidi"/>
+          <w:szCs w:val="20"/>
+          <w:highlight w:val="cyan"/>
+          <w:lang w:bidi="fa-IR"/>
+        </w:rPr>
+        <w:t>Chameleon uses a graph-partitioning algorithm to</w:t>
+      </w:r>
+      <w:r>
+        <w:rPr>
+          <w:rFonts w:asciiTheme="majorBidi" w:hAnsiTheme="majorBidi" w:cstheme="majorBidi"/>
+          <w:szCs w:val="20"/>
+          <w:highlight w:val="cyan"/>
+          <w:lang w:bidi="fa-IR"/>
+        </w:rPr>
+        <w:t xml:space="preserve"> </w:t>
+      </w:r>
+      <w:r>
+        <w:rPr>
+          <w:rFonts w:asciiTheme="majorBidi" w:hAnsiTheme="majorBidi" w:cstheme="majorBidi"/>
+          <w:szCs w:val="20"/>
+          <w:highlight w:val="cyan"/>
+          <w:lang w:bidi="fa-IR"/>
+        </w:rPr>
+        <w:t>cluster the data items into several relatively small sub</w:t>
+      </w:r>
+      <w:r>
+        <w:rPr>
+          <w:rFonts w:asciiTheme="majorBidi" w:hAnsiTheme="majorBidi" w:cstheme="majorBidi"/>
+          <w:szCs w:val="20"/>
+          <w:highlight w:val="cyan"/>
+          <w:lang w:bidi="fa-IR"/>
+        </w:rPr>
+        <w:t>-</w:t>
+      </w:r>
+      <w:r>
+        <w:rPr>
+          <w:rFonts w:asciiTheme="majorBidi" w:hAnsiTheme="majorBidi" w:cstheme="majorBidi"/>
+          <w:szCs w:val="20"/>
+          <w:highlight w:val="cyan"/>
+          <w:lang w:bidi="fa-IR"/>
+        </w:rPr>
+        <w:t>clusters.</w:t>
+      </w:r>
+      <w:r>
+        <w:rPr>
+          <w:rFonts w:asciiTheme="majorBidi" w:hAnsiTheme="majorBidi" w:cstheme="majorBidi"/>
+          <w:szCs w:val="20"/>
+          <w:highlight w:val="cyan"/>
+          <w:lang w:bidi="fa-IR"/>
+        </w:rPr>
+        <w:t xml:space="preserve"> </w:t>
+      </w:r>
+      <w:r>
+        <w:rPr>
+          <w:rFonts w:asciiTheme="majorBidi" w:hAnsiTheme="majorBidi" w:cstheme="majorBidi"/>
+          <w:szCs w:val="20"/>
+          <w:highlight w:val="cyan"/>
+          <w:lang w:bidi="fa-IR"/>
+        </w:rPr>
+        <w:t>During the second phase, it uses an algorithm</w:t>
+      </w:r>
+      <w:r>
+        <w:rPr>
+          <w:rFonts w:asciiTheme="majorBidi" w:hAnsiTheme="majorBidi" w:cstheme="majorBidi"/>
+          <w:szCs w:val="20"/>
+          <w:highlight w:val="cyan"/>
+          <w:lang w:bidi="fa-IR"/>
+        </w:rPr>
+        <w:t xml:space="preserve"> </w:t>
+      </w:r>
+      <w:r>
+        <w:rPr>
+          <w:rFonts w:asciiTheme="majorBidi" w:hAnsiTheme="majorBidi" w:cstheme="majorBidi"/>
+          <w:szCs w:val="20"/>
+          <w:highlight w:val="cyan"/>
+          <w:lang w:bidi="fa-IR"/>
+        </w:rPr>
+        <w:t>to find the genuine clusters by repeatedly combining</w:t>
+      </w:r>
+      <w:r>
+        <w:rPr>
+          <w:rFonts w:asciiTheme="majorBidi" w:hAnsiTheme="majorBidi" w:cstheme="majorBidi"/>
+          <w:szCs w:val="20"/>
+          <w:highlight w:val="cyan"/>
+          <w:lang w:bidi="fa-IR"/>
+        </w:rPr>
+        <w:t xml:space="preserve"> </w:t>
+      </w:r>
+      <w:r>
+        <w:rPr>
+          <w:rFonts w:asciiTheme="majorBidi" w:hAnsiTheme="majorBidi" w:cstheme="majorBidi"/>
+          <w:szCs w:val="20"/>
+          <w:highlight w:val="cyan"/>
+          <w:lang w:bidi="fa-IR"/>
+        </w:rPr>
+        <w:t>these sub</w:t>
+      </w:r>
+      <w:r>
+        <w:rPr>
+          <w:rFonts w:asciiTheme="majorBidi" w:hAnsiTheme="majorBidi" w:cstheme="majorBidi"/>
+          <w:szCs w:val="20"/>
+          <w:highlight w:val="cyan"/>
+          <w:lang w:bidi="fa-IR"/>
+        </w:rPr>
+        <w:t>-</w:t>
+      </w:r>
+      <w:r>
+        <w:rPr>
+          <w:rFonts w:asciiTheme="majorBidi" w:hAnsiTheme="majorBidi" w:cstheme="majorBidi"/>
+          <w:szCs w:val="20"/>
+          <w:highlight w:val="cyan"/>
+          <w:lang w:bidi="fa-IR"/>
+        </w:rPr>
+        <w:t>clusters.</w:t>
+      </w:r>
+    </w:p>
+    <w:p>
+      <w:pPr>
+        <w:autoSpaceDE w:val="0"/>
+        <w:autoSpaceDN w:val="0"/>
+        <w:adjustRightInd w:val="0"/>
+        <w:spacing w:after="0" w:line="240" w:lineRule="auto"/>
+        <w:jc w:val="both"/>
+        <w:rPr>
+          <w:rFonts w:asciiTheme="majorBidi" w:hAnsiTheme="majorBidi" w:cstheme="majorBidi"/>
+          <w:szCs w:val="20"/>
+          <w:lang w:bidi="fa-IR"/>
+        </w:rPr>
+      </w:pPr>
+      <w:r>
+        <w:rPr>
+          <w:rFonts w:asciiTheme="majorBidi" w:hAnsiTheme="majorBidi" w:cstheme="majorBidi"/>
+          <w:szCs w:val="20"/>
+          <w:lang w:bidi="fa-IR"/>
+        </w:rPr>
+        <w:t>Chameleon’s sparse-graph</w:t>
+      </w:r>
+      <w:r>
+        <w:rPr>
+          <w:rFonts w:asciiTheme="majorBidi" w:hAnsiTheme="majorBidi" w:cstheme="majorBidi"/>
+          <w:szCs w:val="20"/>
+          <w:lang w:bidi="fa-IR"/>
+        </w:rPr>
+        <w:t xml:space="preserve"> </w:t>
+      </w:r>
+      <w:r>
+        <w:rPr>
+          <w:rFonts w:asciiTheme="majorBidi" w:hAnsiTheme="majorBidi" w:cstheme="majorBidi"/>
+          <w:szCs w:val="20"/>
+          <w:lang w:bidi="fa-IR"/>
+        </w:rPr>
+        <w:t>representation of the items is based on the commonly</w:t>
+      </w:r>
+      <w:r>
+        <w:rPr>
+          <w:rFonts w:asciiTheme="majorBidi" w:hAnsiTheme="majorBidi" w:cstheme="majorBidi"/>
+          <w:szCs w:val="20"/>
+          <w:lang w:bidi="fa-IR"/>
+        </w:rPr>
+        <w:t xml:space="preserve"> </w:t>
+      </w:r>
+      <w:r>
+        <w:rPr>
+          <w:rFonts w:asciiTheme="majorBidi" w:hAnsiTheme="majorBidi" w:cstheme="majorBidi"/>
+          <w:szCs w:val="20"/>
+          <w:lang w:bidi="fa-IR"/>
+        </w:rPr>
+        <w:t>used k-nearest-neighbor graph approach. Each vertex</w:t>
+      </w:r>
+      <w:r>
+        <w:rPr>
+          <w:rFonts w:asciiTheme="majorBidi" w:hAnsiTheme="majorBidi" w:cstheme="majorBidi"/>
+          <w:szCs w:val="20"/>
+          <w:lang w:bidi="fa-IR"/>
+        </w:rPr>
+        <w:t xml:space="preserve"> </w:t>
+      </w:r>
+      <w:r>
+        <w:rPr>
+          <w:rFonts w:asciiTheme="majorBidi" w:hAnsiTheme="majorBidi" w:cstheme="majorBidi"/>
+          <w:szCs w:val="20"/>
+          <w:lang w:bidi="fa-IR"/>
+        </w:rPr>
+        <w:t>of the k-nearest-neighbor graph represents a data item.</w:t>
+      </w:r>
+      <w:r>
+        <w:rPr>
+          <w:rFonts w:asciiTheme="majorBidi" w:hAnsiTheme="majorBidi" w:cstheme="majorBidi"/>
+          <w:szCs w:val="20"/>
+          <w:lang w:bidi="fa-IR"/>
+        </w:rPr>
+        <w:t xml:space="preserve"> An edge exists </w:t>
+      </w:r>
+      <w:r>
+        <w:rPr>
+          <w:rFonts w:asciiTheme="majorBidi" w:hAnsiTheme="majorBidi" w:cstheme="majorBidi"/>
+          <w:szCs w:val="20"/>
+          <w:lang w:bidi="fa-IR"/>
+        </w:rPr>
+        <w:t xml:space="preserve">between two vertices v </w:t>
+      </w:r>
+      <w:r>
+        <w:rPr>
+          <w:rFonts w:asciiTheme="majorBidi" w:hAnsiTheme="majorBidi" w:cstheme="majorBidi"/>
+          <w:szCs w:val="20"/>
+          <w:lang w:bidi="fa-IR"/>
+        </w:rPr>
+        <w:t>a</w:t>
+      </w:r>
+      <w:r>
+        <w:rPr>
+          <w:rFonts w:asciiTheme="majorBidi" w:hAnsiTheme="majorBidi" w:cstheme="majorBidi"/>
+          <w:szCs w:val="20"/>
+          <w:lang w:bidi="fa-IR"/>
+        </w:rPr>
+        <w:t>nd u if u is</w:t>
+      </w:r>
+      <w:r>
+        <w:rPr>
+          <w:rFonts w:asciiTheme="majorBidi" w:hAnsiTheme="majorBidi" w:cstheme="majorBidi"/>
+          <w:szCs w:val="20"/>
+          <w:lang w:bidi="fa-IR"/>
+        </w:rPr>
+        <w:t xml:space="preserve"> </w:t>
+      </w:r>
+      <w:r>
+        <w:rPr>
+          <w:rFonts w:asciiTheme="majorBidi" w:hAnsiTheme="majorBidi" w:cstheme="majorBidi"/>
+          <w:szCs w:val="20"/>
+          <w:lang w:bidi="fa-IR"/>
+        </w:rPr>
+        <w:t>among the k most similar points of v, or v is among</w:t>
+      </w:r>
+      <w:r>
+        <w:rPr>
+          <w:rFonts w:asciiTheme="majorBidi" w:hAnsiTheme="majorBidi" w:cstheme="majorBidi"/>
+          <w:szCs w:val="20"/>
+          <w:lang w:bidi="fa-IR"/>
+        </w:rPr>
+        <w:t xml:space="preserve"> </w:t>
+      </w:r>
+      <w:r>
+        <w:rPr>
+          <w:rFonts w:asciiTheme="majorBidi" w:hAnsiTheme="majorBidi" w:cstheme="majorBidi"/>
+          <w:szCs w:val="20"/>
+          <w:lang w:bidi="fa-IR"/>
+        </w:rPr>
+        <w:t>the k most similar points of u.</w:t>
+      </w:r>
+    </w:p>
+    <w:p>
+      <w:pPr>
+        <w:autoSpaceDE w:val="0"/>
+        <w:autoSpaceDN w:val="0"/>
+        <w:adjustRightInd w:val="0"/>
+        <w:spacing w:after="0" w:line="240" w:lineRule="auto"/>
+        <w:jc w:val="both"/>
+        <w:rPr>
+          <w:rFonts w:asciiTheme="majorBidi" w:hAnsiTheme="majorBidi" w:cstheme="majorBidi"/>
+          <w:szCs w:val="20"/>
+          <w:lang w:bidi="fa-IR"/>
+        </w:rPr>
+      </w:pPr>
+    </w:p>
+    <w:p>
+      <w:pPr>
+        <w:keepNext/>
+        <w:autoSpaceDE w:val="0"/>
+        <w:autoSpaceDN w:val="0"/>
+        <w:adjustRightInd w:val="0"/>
+        <w:spacing w:after="0" w:line="240" w:lineRule="auto"/>
+        <w:jc w:val="both"/>
+      </w:pPr>
+      <w:r>
+        <w:rPr>
+          <w:rFonts w:asciiTheme="majorBidi" w:hAnsiTheme="majorBidi" w:cstheme="majorBidi"/>
+          <w:noProof/>
+          <w:szCs w:val="20"/>
+        </w:rPr>
+        <w:lastRenderedPageBreak/>
+        <w:drawing>
+          <wp:inline distT="0" distB="0" distL="0" distR="0" wp14:anchorId="6052AD05" wp14:editId="5EC47188">
+            <wp:extent cx="5943600" cy="1253048"/>
+            <wp:effectExtent l="0" t="0" r="0" b="4445"/>
+            <wp:docPr id="6" name="Picture 6"/>
+            <wp:cNvGraphicFramePr>
+              <a:graphicFrameLocks xmlns:a="http://schemas.openxmlformats.org/drawingml/2006/main" noChangeAspect="1"/>
+            </wp:cNvGraphicFramePr>
+            <a:graphic xmlns:a="http://schemas.openxmlformats.org/drawingml/2006/main">
+              <a:graphicData uri="http://schemas.openxmlformats.org/drawingml/2006/picture">
+                <pic:pic xmlns:pic="http://schemas.openxmlformats.org/drawingml/2006/picture">
+                  <pic:nvPicPr>
+                    <pic:cNvPr id="0" name="Picture 6"/>
+                    <pic:cNvPicPr>
+                      <a:picLocks noChangeAspect="1" noChangeArrowheads="1"/>
+                    </pic:cNvPicPr>
+                  </pic:nvPicPr>
+                  <pic:blipFill>
+                    <a:blip r:embed="rId9">
+                      <a:extLst>
+                        <a:ext uri="{28A0092B-C50C-407E-A947-70E740481C1C}">
+                          <a14:useLocalDpi xmlns:a14="http://schemas.microsoft.com/office/drawing/2010/main" val="0"/>
+                        </a:ext>
+                      </a:extLst>
+                    </a:blip>
+                    <a:srcRect/>
+                    <a:stretch>
+                      <a:fillRect/>
+                    </a:stretch>
+                  </pic:blipFill>
+                  <pic:spPr bwMode="auto">
+                    <a:xfrm>
+                      <a:off x="0" y="0"/>
+                      <a:ext cx="5943600" cy="1253048"/>
+                    </a:xfrm>
+                    <a:prstGeom prst="rect">
+                      <a:avLst/>
+                    </a:prstGeom>
+                    <a:noFill/>
+                    <a:ln>
+                      <a:noFill/>
+                    </a:ln>
+                  </pic:spPr>
+                </pic:pic>
+              </a:graphicData>
+            </a:graphic>
+          </wp:inline>
+        </w:drawing>
+      </w:r>
+    </w:p>
+    <w:p>
+      <w:pPr>
+        <w:pStyle w:val="Caption"/>
+        <w:jc w:val="center"/>
+      </w:pPr>
+      <w:r>
+        <w:t xml:space="preserve">Figure </w:t>
+      </w:r>
+      <w:r>
+        <w:fldChar w:fldCharType="begin"/>
+      </w:r>
+      <w:r>
+        <w:instrText xml:space="preserve"> SEQ Figure \* ARABIC </w:instrText>
+      </w:r>
+      <w:r>
+        <w:fldChar w:fldCharType="separate"/>
+      </w:r>
+      <w:r>
+        <w:rPr>
+          <w:noProof/>
+        </w:rPr>
+        <w:t>1</w:t>
+      </w:r>
+      <w:r>
+        <w:fldChar w:fldCharType="end"/>
+      </w:r>
+      <w:r>
+        <w:t>) Chameleon Algorithm</w:t>
+      </w:r>
+    </w:p>
+    <w:p>
+      <w:pPr>
+        <w:rPr>
+          <w:rFonts w:hint="cs"/>
+          <w:rtl/>
+          <w:lang w:bidi="fa-IR"/>
+        </w:rPr>
+      </w:pPr>
+    </w:p>
+    <w:p>
+      <w:pPr>
+        <w:autoSpaceDE w:val="0"/>
+        <w:autoSpaceDN w:val="0"/>
+        <w:adjustRightInd w:val="0"/>
+        <w:spacing w:after="0" w:line="240" w:lineRule="auto"/>
+        <w:jc w:val="both"/>
+        <w:rPr>
+          <w:rFonts w:asciiTheme="majorBidi" w:hAnsiTheme="majorBidi" w:cstheme="majorBidi"/>
+          <w:szCs w:val="20"/>
+          <w:lang w:bidi="fa-IR"/>
+        </w:rPr>
+      </w:pPr>
+    </w:p>
+    <w:p>
+      <w:pPr>
+        <w:autoSpaceDE w:val="0"/>
+        <w:autoSpaceDN w:val="0"/>
+        <w:adjustRightInd w:val="0"/>
+        <w:spacing w:after="0" w:line="240" w:lineRule="auto"/>
+        <w:jc w:val="both"/>
+        <w:rPr>
+          <w:rFonts w:asciiTheme="majorBidi" w:hAnsiTheme="majorBidi" w:cstheme="majorBidi"/>
+          <w:szCs w:val="20"/>
+          <w:lang w:bidi="fa-IR"/>
+        </w:rPr>
+      </w:pPr>
+    </w:p>
+    <w:p>
+      <w:pPr>
+        <w:jc w:val="both"/>
         <w:rPr>
           <w:rFonts w:asciiTheme="majorBidi" w:hAnsiTheme="majorBidi" w:cstheme="majorBidi"/>
           <w:b/>
           <w:bCs/>
           <w:szCs w:val="20"/>
         </w:rPr>
+      </w:pPr>
+      <w:r>
+        <w:rPr>
+          <w:rFonts w:asciiTheme="majorBidi" w:hAnsiTheme="majorBidi" w:cstheme="majorBidi"/>
+          <w:b/>
+          <w:bCs/>
+          <w:szCs w:val="20"/>
+        </w:rPr>
+        <w:t>2.3) K-Means Initialization Issue:</w:t>
+      </w:r>
+    </w:p>
+    <w:p>
+      <w:pPr>
+        <w:jc w:val="both"/>
+        <w:rPr>
+          <w:rFonts w:asciiTheme="majorBidi" w:hAnsiTheme="majorBidi" w:cstheme="majorBidi"/>
+          <w:b/>
+          <w:bCs/>
+          <w:szCs w:val="20"/>
+        </w:rPr>
+      </w:pPr>
+      <w:r>
+        <w:rPr>
+          <w:rFonts w:asciiTheme="majorBidi" w:hAnsiTheme="majorBidi" w:cstheme="majorBidi"/>
+          <w:b/>
+          <w:bCs/>
+          <w:szCs w:val="20"/>
+        </w:rPr>
         <w:t>K-Means is extremely sensitive to cluster center initialization</w:t>
       </w:r>
     </w:p>
-    <w:bookmarkEnd w:id="0"/>
     <w:p>
       <w:pPr>
         <w:jc w:val="both"/>
@@ -2296,6 +5547,7 @@
         <w:rPr>
           <w:rFonts w:ascii="Times New Roman" w:hAnsi="Times New Roman" w:cs="Times New Roman"/>
           <w:noProof/>
+          <w:szCs w:val="24"/>
         </w:rPr>
       </w:pPr>
       <w:r>
@@ -2314,6 +5566,255 @@
         </w:rPr>
         <w:tab/>
         <w:t>M. Kaushik and B. Mathur, “Comparative Study of K-Means and Hierarchical Clustering Techniques,” pp. 93–98, 2014.</w:t>
+      </w:r>
+    </w:p>
+    <w:p>
+      <w:pPr>
+        <w:widowControl w:val="0"/>
+        <w:autoSpaceDE w:val="0"/>
+        <w:autoSpaceDN w:val="0"/>
+        <w:adjustRightInd w:val="0"/>
+        <w:spacing w:line="240" w:lineRule="auto"/>
+        <w:ind w:left="640" w:hanging="640"/>
+        <w:rPr>
+          <w:rFonts w:ascii="Times New Roman" w:hAnsi="Times New Roman" w:cs="Times New Roman"/>
+          <w:noProof/>
+          <w:szCs w:val="24"/>
+        </w:rPr>
+      </w:pPr>
+      <w:r>
+        <w:rPr>
+          <w:rFonts w:ascii="Times New Roman" w:hAnsi="Times New Roman" w:cs="Times New Roman"/>
+          <w:noProof/>
+          <w:szCs w:val="24"/>
+        </w:rPr>
+        <w:t>[7]</w:t>
+      </w:r>
+      <w:r>
+        <w:rPr>
+          <w:rFonts w:ascii="Times New Roman" w:hAnsi="Times New Roman" w:cs="Times New Roman"/>
+          <w:noProof/>
+          <w:szCs w:val="24"/>
+        </w:rPr>
+        <w:tab/>
+        <w:t xml:space="preserve">A. K. Jain and R. C. Dubes, </w:t>
+      </w:r>
+      <w:r>
+        <w:rPr>
+          <w:rFonts w:ascii="Times New Roman" w:hAnsi="Times New Roman" w:cs="Times New Roman"/>
+          <w:i/>
+          <w:iCs/>
+          <w:noProof/>
+          <w:szCs w:val="24"/>
+        </w:rPr>
+        <w:t>Algorithms for Clustering Data.pdf</w:t>
+      </w:r>
+      <w:r>
+        <w:rPr>
+          <w:rFonts w:ascii="Times New Roman" w:hAnsi="Times New Roman" w:cs="Times New Roman"/>
+          <w:noProof/>
+          <w:szCs w:val="24"/>
+        </w:rPr>
+        <w:t>, vol. 355. 1988.</w:t>
+      </w:r>
+    </w:p>
+    <w:p>
+      <w:pPr>
+        <w:widowControl w:val="0"/>
+        <w:autoSpaceDE w:val="0"/>
+        <w:autoSpaceDN w:val="0"/>
+        <w:adjustRightInd w:val="0"/>
+        <w:spacing w:line="240" w:lineRule="auto"/>
+        <w:ind w:left="640" w:hanging="640"/>
+        <w:rPr>
+          <w:rFonts w:ascii="Times New Roman" w:hAnsi="Times New Roman" w:cs="Times New Roman"/>
+          <w:noProof/>
+          <w:szCs w:val="24"/>
+        </w:rPr>
+      </w:pPr>
+      <w:r>
+        <w:rPr>
+          <w:rFonts w:ascii="Times New Roman" w:hAnsi="Times New Roman" w:cs="Times New Roman"/>
+          <w:noProof/>
+          <w:szCs w:val="24"/>
+        </w:rPr>
+        <w:t>[8]</w:t>
+      </w:r>
+      <w:r>
+        <w:rPr>
+          <w:rFonts w:ascii="Times New Roman" w:hAnsi="Times New Roman" w:cs="Times New Roman"/>
+          <w:noProof/>
+          <w:szCs w:val="24"/>
+        </w:rPr>
+        <w:tab/>
+        <w:t xml:space="preserve">R. T. Ng and J. Han, “Efficient and Effective Clustering Methods for Spatial Data Mining,” </w:t>
+      </w:r>
+      <w:r>
+        <w:rPr>
+          <w:rFonts w:ascii="Times New Roman" w:hAnsi="Times New Roman" w:cs="Times New Roman"/>
+          <w:i/>
+          <w:iCs/>
+          <w:noProof/>
+          <w:szCs w:val="24"/>
+        </w:rPr>
+        <w:t>Proc. 20th Int. Conf. Very Large Data Bases</w:t>
+      </w:r>
+      <w:r>
+        <w:rPr>
+          <w:rFonts w:ascii="Times New Roman" w:hAnsi="Times New Roman" w:cs="Times New Roman"/>
+          <w:noProof/>
+          <w:szCs w:val="24"/>
+        </w:rPr>
+        <w:t>, pp. 144–155, 1994.</w:t>
+      </w:r>
+    </w:p>
+    <w:p>
+      <w:pPr>
+        <w:widowControl w:val="0"/>
+        <w:autoSpaceDE w:val="0"/>
+        <w:autoSpaceDN w:val="0"/>
+        <w:adjustRightInd w:val="0"/>
+        <w:spacing w:line="240" w:lineRule="auto"/>
+        <w:ind w:left="640" w:hanging="640"/>
+        <w:rPr>
+          <w:rFonts w:ascii="Times New Roman" w:hAnsi="Times New Roman" w:cs="Times New Roman"/>
+          <w:noProof/>
+          <w:szCs w:val="24"/>
+        </w:rPr>
+      </w:pPr>
+      <w:r>
+        <w:rPr>
+          <w:rFonts w:ascii="Times New Roman" w:hAnsi="Times New Roman" w:cs="Times New Roman"/>
+          <w:noProof/>
+          <w:szCs w:val="24"/>
+        </w:rPr>
+        <w:t>[9]</w:t>
+      </w:r>
+      <w:r>
+        <w:rPr>
+          <w:rFonts w:ascii="Times New Roman" w:hAnsi="Times New Roman" w:cs="Times New Roman"/>
+          <w:noProof/>
+          <w:szCs w:val="24"/>
+        </w:rPr>
+        <w:tab/>
+        <w:t xml:space="preserve">S. Guha, R. Rastogi, and K. Shim, “CURE: An efficient clustering algorithm for large databases,” </w:t>
+      </w:r>
+      <w:r>
+        <w:rPr>
+          <w:rFonts w:ascii="Times New Roman" w:hAnsi="Times New Roman" w:cs="Times New Roman"/>
+          <w:i/>
+          <w:iCs/>
+          <w:noProof/>
+          <w:szCs w:val="24"/>
+        </w:rPr>
+        <w:t>Inf. Syst.</w:t>
+      </w:r>
+      <w:r>
+        <w:rPr>
+          <w:rFonts w:ascii="Times New Roman" w:hAnsi="Times New Roman" w:cs="Times New Roman"/>
+          <w:noProof/>
+          <w:szCs w:val="24"/>
+        </w:rPr>
+        <w:t>, vol. 26, no. 1, pp. 35–58, 2001.</w:t>
+      </w:r>
+    </w:p>
+    <w:p>
+      <w:pPr>
+        <w:widowControl w:val="0"/>
+        <w:autoSpaceDE w:val="0"/>
+        <w:autoSpaceDN w:val="0"/>
+        <w:adjustRightInd w:val="0"/>
+        <w:spacing w:line="240" w:lineRule="auto"/>
+        <w:ind w:left="640" w:hanging="640"/>
+        <w:rPr>
+          <w:rFonts w:ascii="Times New Roman" w:hAnsi="Times New Roman" w:cs="Times New Roman"/>
+          <w:noProof/>
+          <w:szCs w:val="24"/>
+        </w:rPr>
+      </w:pPr>
+      <w:r>
+        <w:rPr>
+          <w:rFonts w:ascii="Times New Roman" w:hAnsi="Times New Roman" w:cs="Times New Roman"/>
+          <w:noProof/>
+          <w:szCs w:val="24"/>
+        </w:rPr>
+        <w:t>[10]</w:t>
+      </w:r>
+      <w:r>
+        <w:rPr>
+          <w:rFonts w:ascii="Times New Roman" w:hAnsi="Times New Roman" w:cs="Times New Roman"/>
+          <w:noProof/>
+          <w:szCs w:val="24"/>
+        </w:rPr>
+        <w:tab/>
+        <w:t xml:space="preserve">S. Guha, R. Rastogi, and K. Shim, “Rock: a robust clustering algorithm for categorical attributes,” </w:t>
+      </w:r>
+      <w:r>
+        <w:rPr>
+          <w:rFonts w:ascii="Times New Roman" w:hAnsi="Times New Roman" w:cs="Times New Roman"/>
+          <w:i/>
+          <w:iCs/>
+          <w:noProof/>
+          <w:szCs w:val="24"/>
+        </w:rPr>
+        <w:t>Inf. Syst.</w:t>
+      </w:r>
+      <w:r>
+        <w:rPr>
+          <w:rFonts w:ascii="Times New Roman" w:hAnsi="Times New Roman" w:cs="Times New Roman"/>
+          <w:noProof/>
+          <w:szCs w:val="24"/>
+        </w:rPr>
+        <w:t>, vol. 25, no. 5, pp. 345–366, 2000.</w:t>
+      </w:r>
+    </w:p>
+    <w:p>
+      <w:pPr>
+        <w:widowControl w:val="0"/>
+        <w:autoSpaceDE w:val="0"/>
+        <w:autoSpaceDN w:val="0"/>
+        <w:adjustRightInd w:val="0"/>
+        <w:spacing w:line="240" w:lineRule="auto"/>
+        <w:ind w:left="640" w:hanging="640"/>
+        <w:rPr>
+          <w:rFonts w:ascii="Times New Roman" w:hAnsi="Times New Roman" w:cs="Times New Roman"/>
+          <w:noProof/>
+        </w:rPr>
+      </w:pPr>
+      <w:r>
+        <w:rPr>
+          <w:rFonts w:ascii="Times New Roman" w:hAnsi="Times New Roman" w:cs="Times New Roman"/>
+          <w:noProof/>
+          <w:szCs w:val="24"/>
+        </w:rPr>
+        <w:t>[11]</w:t>
+      </w:r>
+      <w:r>
+        <w:rPr>
+          <w:rFonts w:ascii="Times New Roman" w:hAnsi="Times New Roman" w:cs="Times New Roman"/>
+          <w:noProof/>
+          <w:szCs w:val="24"/>
+        </w:rPr>
+        <w:tab/>
+        <w:t xml:space="preserve">G. Karypis, E.-H. Han, and V. Kumar, “Chameleon: hierarchical clustering using dynamic modeling,” </w:t>
+      </w:r>
+      <w:r>
+        <w:rPr>
+          <w:rFonts w:ascii="Times New Roman" w:hAnsi="Times New Roman" w:cs="Times New Roman"/>
+          <w:i/>
+          <w:iCs/>
+          <w:noProof/>
+          <w:szCs w:val="24"/>
+        </w:rPr>
+        <w:t>Computer (Long. Beach. Calif).</w:t>
+      </w:r>
+      <w:r>
+        <w:rPr>
+          <w:rFonts w:ascii="Times New Roman" w:hAnsi="Times New Roman" w:cs="Times New Roman"/>
+          <w:noProof/>
+          <w:szCs w:val="24"/>
+        </w:rPr>
+        <w:t>, vol. 32, no. 8, pp. 68–75, 1999.</w:t>
       </w:r>
     </w:p>
     <w:p>
@@ -2410,7 +5911,7 @@
 
 <file path=word/numbering.xml><?xml version="1.0" encoding="utf-8"?>
 <w:numbering xmlns:wpc="http://schemas.microsoft.com/office/word/2010/wordprocessingCanvas" xmlns:mc="http://schemas.openxmlformats.org/markup-compatibility/2006" xmlns:o="urn:schemas-microsoft-com:office:office" xmlns:r="http://schemas.openxmlformats.org/officeDocument/2006/relationships" xmlns:m="http://schemas.openxmlformats.org/officeDocument/2006/math" xmlns:v="urn:schemas-microsoft-com:vml" xmlns:wp14="http://schemas.microsoft.com/office/word/2010/wordprocessingDrawing" xmlns:wp="http://schemas.openxmlformats.org/drawingml/2006/wordprocessingDrawing" xmlns:w10="urn:schemas-microsoft-com:office:word" xmlns:w="http://schemas.openxmlformats.org/wordprocessingml/2006/main" xmlns:w14="http://schemas.microsoft.com/office/word/2010/wordml" xmlns:w15="http://schemas.microsoft.com/office/word/2012/wordml" xmlns:wpg="http://schemas.microsoft.com/office/word/2010/wordprocessingGroup" xmlns:wpi="http://schemas.microsoft.com/office/word/2010/wordprocessingInk" xmlns:wne="http://schemas.microsoft.com/office/word/2006/wordml" xmlns:wps="http://schemas.microsoft.com/office/word/2010/wordprocessingShape" mc:Ignorable="w14 w15 wp14">
-  <w:abstractNum w:abstractNumId="0">
+  <w:abstractNum w:abstractNumId="0" w15:restartNumberingAfterBreak="0">
     <w:nsid w:val="43AD0131"/>
     <w:multiLevelType w:val="hybridMultilevel"/>
     <w:tmpl w:val="7F0C8BE4"/>
@@ -2902,7 +6403,6 @@
   <w:style w:type="character" w:default="1" w:styleId="DefaultParagraphFont">
     <w:name w:val="Default Paragraph Font"/>
     <w:uiPriority w:val="1"/>
-    <w:semiHidden/>
     <w:unhideWhenUsed/>
   </w:style>
   <w:style w:type="table" w:default="1" w:styleId="TableNormal">
@@ -2985,6 +6485,25 @@
     <w:rsid w:val="000233A4"/>
     <w:rPr>
       <w:vertAlign w:val="superscript"/>
+    </w:rPr>
+  </w:style>
+  <w:style w:type="paragraph" w:styleId="Caption">
+    <w:name w:val="caption"/>
+    <w:basedOn w:val="Normal"/>
+    <w:next w:val="Normal"/>
+    <w:uiPriority w:val="35"/>
+    <w:unhideWhenUsed/>
+    <w:qFormat/>
+    <w:rsid w:val="00AA418F"/>
+    <w:pPr>
+      <w:spacing w:after="200" w:line="240" w:lineRule="auto"/>
+    </w:pPr>
+    <w:rPr>
+      <w:i/>
+      <w:iCs/>
+      <w:color w:val="44546A" w:themeColor="text2"/>
+      <w:sz w:val="18"/>
+      <w:szCs w:val="18"/>
     </w:rPr>
   </w:style>
 </w:styles>
@@ -3256,7 +6775,7 @@
 </file>
 
 <file path=customXml/itemProps1.xml><?xml version="1.0" encoding="utf-8"?>
-<ds:datastoreItem xmlns:ds="http://schemas.openxmlformats.org/officeDocument/2006/customXml" ds:itemID="{720B3915-0814-48B8-9835-39703D254D3A}">
+<ds:datastoreItem xmlns:ds="http://schemas.openxmlformats.org/officeDocument/2006/customXml" ds:itemID="{FD4D7C2D-7782-4A36-930A-0AA9EFC76682}">
   <ds:schemaRefs>
     <ds:schemaRef ds:uri="http://schemas.openxmlformats.org/officeDocument/2006/bibliography"/>
   </ds:schemaRefs>

</xml_diff>